<commit_message>
Minor tweak to SCR template
</commit_message>
<xml_diff>
--- a/inst/docx/SCR_template.docx
+++ b/inst/docx/SCR_template.docx
@@ -12,14 +12,14 @@
           <w:lang w:val="en-CA"/>
         </w:rPr>
       </w:pPr>
+      <w:bookmarkStart w:id="0" w:name="_GoBack"/>
+      <w:bookmarkEnd w:id="0"/>
       <w:r>
         <w:rPr>
           <w:lang w:val="en-CA"/>
         </w:rPr>
         <w:br w:type="page"/>
       </w:r>
-      <w:bookmarkStart w:id="0" w:name="_GoBack"/>
-      <w:bookmarkEnd w:id="0"/>
     </w:p>
     <w:p>
       <w:pPr>
@@ -356,7 +356,6 @@
       <w:rPr>
         <w:rFonts w:ascii="Cambria" w:eastAsia="Cambria" w:hAnsi="Cambria" w:cs="Times New Roman"/>
         <w:noProof/>
-        <w:lang w:val="en-CA"/>
       </w:rPr>
       <w:drawing>
         <wp:anchor distT="0" distB="0" distL="114300" distR="114300" simplePos="0" relativeHeight="251659264" behindDoc="1" locked="0" layoutInCell="1" allowOverlap="1" wp14:anchorId="0BF45C6B" wp14:editId="388A262D">
@@ -1795,7 +1794,7 @@
     <w:link w:val="Heading1Char"/>
     <w:uiPriority w:val="9"/>
     <w:qFormat/>
-    <w:rsid w:val="00321CC1"/>
+    <w:rsid w:val="00BE1F20"/>
     <w:pPr>
       <w:keepNext/>
       <w:keepLines/>
@@ -1817,7 +1816,7 @@
     <w:uiPriority w:val="9"/>
     <w:unhideWhenUsed/>
     <w:qFormat/>
-    <w:rsid w:val="00E7345E"/>
+    <w:rsid w:val="00BE1F20"/>
     <w:pPr>
       <w:keepNext/>
       <w:keepLines/>
@@ -1826,8 +1825,8 @@
     </w:pPr>
     <w:rPr>
       <w:rFonts w:eastAsiaTheme="majorEastAsia" w:cstheme="majorBidi"/>
-      <w:b/>
-      <w:bCs/>
+      <w:bCs/>
+      <w:i/>
       <w:szCs w:val="22"/>
     </w:rPr>
   </w:style>
@@ -1887,10 +1886,16 @@
     <w:uiPriority w:val="9"/>
     <w:unhideWhenUsed/>
     <w:qFormat/>
-    <w:rsid w:val="00E7345E"/>
-    <w:pPr>
+    <w:rsid w:val="00013BCF"/>
+    <w:pPr>
+      <w:pageBreakBefore/>
+      <w:spacing w:before="0" w:after="160" w:line="20" w:lineRule="exact"/>
       <w:outlineLvl w:val="5"/>
     </w:pPr>
+    <w:rPr>
+      <w:color w:val="FFFFFF" w:themeColor="background1"/>
+      <w:sz w:val="16"/>
+    </w:rPr>
   </w:style>
   <w:style w:type="paragraph" w:styleId="Heading7">
     <w:name w:val="heading 7"/>
@@ -2007,12 +2012,12 @@
     <w:name w:val="Compact"/>
     <w:basedOn w:val="BodyText"/>
     <w:qFormat/>
-    <w:rsid w:val="00D92137"/>
-    <w:pPr>
-      <w:spacing w:before="36" w:after="36"/>
-    </w:pPr>
-    <w:rPr>
-      <w:sz w:val="16"/>
+    <w:rsid w:val="007F699E"/>
+    <w:pPr>
+      <w:spacing w:before="10" w:after="10"/>
+    </w:pPr>
+    <w:rPr>
+      <w:sz w:val="20"/>
     </w:rPr>
   </w:style>
   <w:style w:type="paragraph" w:styleId="Title">
@@ -2165,10 +2170,10 @@
     <w:name w:val="Table Caption"/>
     <w:basedOn w:val="Caption"/>
     <w:qFormat/>
-    <w:rsid w:val="00C23D99"/>
+    <w:rsid w:val="00CE494B"/>
     <w:pPr>
       <w:keepNext/>
-      <w:spacing w:before="480" w:after="0"/>
+      <w:spacing w:before="480" w:after="240"/>
     </w:pPr>
     <w:rPr>
       <w:b w:val="0"/>
@@ -2769,7 +2774,7 @@
     <w:basedOn w:val="DefaultParagraphFont"/>
     <w:link w:val="Heading1"/>
     <w:uiPriority w:val="9"/>
-    <w:rsid w:val="00321CC1"/>
+    <w:rsid w:val="00BE1F20"/>
     <w:rPr>
       <w:rFonts w:eastAsiaTheme="majorEastAsia" w:cstheme="majorBidi"/>
       <w:b/>
@@ -2783,11 +2788,11 @@
     <w:basedOn w:val="DefaultParagraphFont"/>
     <w:link w:val="Heading2"/>
     <w:uiPriority w:val="9"/>
-    <w:rsid w:val="00E7345E"/>
+    <w:rsid w:val="00BE1F20"/>
     <w:rPr>
       <w:rFonts w:eastAsiaTheme="majorEastAsia" w:cstheme="majorBidi"/>
-      <w:b/>
-      <w:bCs/>
+      <w:bCs/>
+      <w:i/>
       <w:sz w:val="22"/>
       <w:szCs w:val="22"/>
     </w:rPr>
@@ -2839,12 +2844,13 @@
     <w:basedOn w:val="DefaultParagraphFont"/>
     <w:link w:val="Heading6"/>
     <w:uiPriority w:val="9"/>
-    <w:rsid w:val="00E7345E"/>
+    <w:rsid w:val="00013BCF"/>
     <w:rPr>
       <w:rFonts w:eastAsiaTheme="majorEastAsia" w:cstheme="majorBidi"/>
       <w:b/>
       <w:bCs/>
-      <w:sz w:val="22"/>
+      <w:color w:val="FFFFFF" w:themeColor="background1"/>
+      <w:sz w:val="16"/>
       <w:szCs w:val="22"/>
     </w:rPr>
   </w:style>
@@ -3412,15 +3418,6 @@
 </file>
 
 <file path=customXml/item2.xml><?xml version="1.0" encoding="utf-8"?>
-<?mso-contentType ?>
-<FormTemplates xmlns="http://schemas.microsoft.com/sharepoint/v3/contenttype/forms">
-  <Display>DocumentLibraryForm</Display>
-  <Edit>DocumentLibraryForm</Edit>
-  <New>DocumentLibraryForm</New>
-</FormTemplates>
-</file>
-
-<file path=customXml/item3.xml><?xml version="1.0" encoding="utf-8"?>
 <ct:contentTypeSchema xmlns:ct="http://schemas.microsoft.com/office/2006/metadata/contentType" xmlns:ma="http://schemas.microsoft.com/office/2006/metadata/properties/metaAttributes" ct:_="" ma:_="" ma:contentTypeName="Document" ma:contentTypeID="0x010100ED9A16F791DC374EA2217F12A2846025" ma:contentTypeVersion="0" ma:contentTypeDescription="Create a new document." ma:contentTypeScope="" ma:versionID="25bc423b55e42faa576624b3b1cb062c">
   <xsd:schema xmlns:xsd="http://www.w3.org/2001/XMLSchema" xmlns:xs="http://www.w3.org/2001/XMLSchema" xmlns:p="http://schemas.microsoft.com/office/2006/metadata/properties" targetNamespace="http://schemas.microsoft.com/office/2006/metadata/properties" ma:root="true" ma:fieldsID="1b05d82d297216baf5b26c55225140df">
     <xsd:element name="properties">
@@ -3534,6 +3531,15 @@
 </ct:contentTypeSchema>
 </file>
 
+<file path=customXml/item3.xml><?xml version="1.0" encoding="utf-8"?>
+<?mso-contentType ?>
+<FormTemplates xmlns="http://schemas.microsoft.com/sharepoint/v3/contenttype/forms">
+  <Display>DocumentLibraryForm</Display>
+  <Edit>DocumentLibraryForm</Edit>
+  <New>DocumentLibraryForm</New>
+</FormTemplates>
+</file>
+
 <file path=customXml/item4.xml><?xml version="1.0" encoding="utf-8"?>
 <b:Sources xmlns:b="http://schemas.openxmlformats.org/officeDocument/2006/bibliography" xmlns="http://schemas.openxmlformats.org/officeDocument/2006/bibliography" SelectedStyle="\APA.XSL" StyleName="APA"/>
 </file>
@@ -3548,14 +3554,6 @@
 </file>
 
 <file path=customXml/itemProps2.xml><?xml version="1.0" encoding="utf-8"?>
-<ds:datastoreItem xmlns:ds="http://schemas.openxmlformats.org/officeDocument/2006/customXml" ds:itemID="{B5A7F47C-113C-4958-9344-3CBF6A040031}">
-  <ds:schemaRefs>
-    <ds:schemaRef ds:uri="http://schemas.microsoft.com/sharepoint/v3/contenttype/forms"/>
-  </ds:schemaRefs>
-</ds:datastoreItem>
-</file>
-
-<file path=customXml/itemProps3.xml><?xml version="1.0" encoding="utf-8"?>
 <ds:datastoreItem xmlns:ds="http://schemas.openxmlformats.org/officeDocument/2006/customXml" ds:itemID="{040F9DD3-E7FC-47F2-B049-73F58A290C19}">
   <ds:schemaRefs>
     <ds:schemaRef ds:uri="http://schemas.microsoft.com/office/2006/metadata/contentType"/>
@@ -3571,8 +3569,16 @@
 </ds:datastoreItem>
 </file>
 
+<file path=customXml/itemProps3.xml><?xml version="1.0" encoding="utf-8"?>
+<ds:datastoreItem xmlns:ds="http://schemas.openxmlformats.org/officeDocument/2006/customXml" ds:itemID="{B5A7F47C-113C-4958-9344-3CBF6A040031}">
+  <ds:schemaRefs>
+    <ds:schemaRef ds:uri="http://schemas.microsoft.com/sharepoint/v3/contenttype/forms"/>
+  </ds:schemaRefs>
+</ds:datastoreItem>
+</file>
+
 <file path=customXml/itemProps4.xml><?xml version="1.0" encoding="utf-8"?>
-<ds:datastoreItem xmlns:ds="http://schemas.openxmlformats.org/officeDocument/2006/customXml" ds:itemID="{6F8DF1ED-BE10-44D0-9AC5-32EFB82EE695}">
+<ds:datastoreItem xmlns:ds="http://schemas.openxmlformats.org/officeDocument/2006/customXml" ds:itemID="{E917902B-5E74-48E8-8E95-DD4275668A15}">
   <ds:schemaRefs>
     <ds:schemaRef ds:uri="http://schemas.openxmlformats.org/officeDocument/2006/bibliography"/>
   </ds:schemaRefs>

</xml_diff>

<commit_message>
Change Source Code style in SCR word template
</commit_message>
<xml_diff>
--- a/inst/docx/SCR_template.docx
+++ b/inst/docx/SCR_template.docx
@@ -4,37 +4,16 @@
   <w:body>
     <w:p>
       <w:pPr>
-        <w:rPr>
-          <w:rFonts w:eastAsiaTheme="majorEastAsia" w:cstheme="majorBidi"/>
-          <w:b/>
-          <w:bCs/>
-          <w:szCs w:val="22"/>
-          <w:lang w:val="en-CA"/>
-        </w:rPr>
+        <w:pStyle w:val="BodyText"/>
       </w:pPr>
       <w:bookmarkStart w:id="0" w:name="_GoBack"/>
       <w:bookmarkEnd w:id="0"/>
-      <w:r>
-        <w:rPr>
-          <w:lang w:val="en-CA"/>
-        </w:rPr>
-        <w:br w:type="page"/>
-      </w:r>
-    </w:p>
-    <w:p>
-      <w:pPr>
-        <w:pStyle w:val="Title"/>
-        <w:jc w:val="left"/>
-        <w:rPr>
-          <w:lang w:val="en-CA"/>
-        </w:rPr>
-      </w:pPr>
     </w:p>
     <w:sectPr>
-      <w:headerReference w:type="default" r:id="rId11"/>
-      <w:footerReference w:type="default" r:id="rId12"/>
-      <w:headerReference w:type="first" r:id="rId13"/>
-      <w:footerReference w:type="first" r:id="rId14"/>
+      <w:headerReference w:type="default" r:id="rId7"/>
+      <w:footerReference w:type="default" r:id="rId8"/>
+      <w:headerReference w:type="first" r:id="rId9"/>
+      <w:footerReference w:type="first" r:id="rId10"/>
       <w:pgSz w:w="12240" w:h="15840"/>
       <w:pgMar w:top="1440" w:right="1440" w:bottom="1440" w:left="1440" w:header="720" w:footer="720" w:gutter="0"/>
       <w:cols w:space="720"/>
@@ -272,7 +251,7 @@
             <w:noProof/>
             <w:sz w:val="18"/>
           </w:rPr>
-          <w:t>2</w:t>
+          <w:t>3</w:t>
         </w:r>
         <w:r>
           <w:rPr>
@@ -337,7 +316,14 @@
         <w:rFonts w:ascii="Cambria" w:eastAsia="Calibri" w:hAnsi="Cambria" w:cs="Times New Roman"/>
         <w:lang w:val="en-CA"/>
       </w:rPr>
-      <w:t>NOT TO BE CITED WITHOUT PRIOR</w:t>
+      <w:t xml:space="preserve">NOT TO BE </w:t>
+    </w:r>
+    <w:r>
+      <w:rPr>
+        <w:rFonts w:ascii="Cambria" w:eastAsia="Calibri" w:hAnsi="Cambria" w:cs="Times New Roman"/>
+        <w:lang w:val="en-CA"/>
+      </w:rPr>
+      <w:t>CITED WITHOUT PRIOR</w:t>
     </w:r>
   </w:p>
   <w:p>
@@ -1259,6 +1245,110 @@
     </w:lvl>
   </w:abstractNum>
   <w:abstractNum w:abstractNumId="15" w15:restartNumberingAfterBreak="0">
+    <w:nsid w:val="2C1AE401"/>
+    <w:multiLevelType w:val="multilevel"/>
+    <w:tmpl w:val="E952919A"/>
+    <w:lvl w:ilvl="0">
+      <w:numFmt w:val="bullet"/>
+      <w:lvlText w:val=" "/>
+      <w:lvlJc w:val="left"/>
+      <w:pPr>
+        <w:tabs>
+          <w:tab w:val="num" w:pos="0"/>
+        </w:tabs>
+        <w:ind w:left="480" w:hanging="480"/>
+      </w:pPr>
+    </w:lvl>
+    <w:lvl w:ilvl="1">
+      <w:numFmt w:val="bullet"/>
+      <w:lvlText w:val=" "/>
+      <w:lvlJc w:val="left"/>
+      <w:pPr>
+        <w:tabs>
+          <w:tab w:val="num" w:pos="720"/>
+        </w:tabs>
+        <w:ind w:left="1200" w:hanging="480"/>
+      </w:pPr>
+    </w:lvl>
+    <w:lvl w:ilvl="2">
+      <w:numFmt w:val="bullet"/>
+      <w:lvlText w:val=" "/>
+      <w:lvlJc w:val="left"/>
+      <w:pPr>
+        <w:tabs>
+          <w:tab w:val="num" w:pos="1440"/>
+        </w:tabs>
+        <w:ind w:left="1920" w:hanging="480"/>
+      </w:pPr>
+    </w:lvl>
+    <w:lvl w:ilvl="3">
+      <w:numFmt w:val="bullet"/>
+      <w:lvlText w:val=" "/>
+      <w:lvlJc w:val="left"/>
+      <w:pPr>
+        <w:tabs>
+          <w:tab w:val="num" w:pos="2160"/>
+        </w:tabs>
+        <w:ind w:left="2640" w:hanging="480"/>
+      </w:pPr>
+    </w:lvl>
+    <w:lvl w:ilvl="4">
+      <w:numFmt w:val="bullet"/>
+      <w:lvlText w:val=" "/>
+      <w:lvlJc w:val="left"/>
+      <w:pPr>
+        <w:tabs>
+          <w:tab w:val="num" w:pos="2880"/>
+        </w:tabs>
+        <w:ind w:left="3360" w:hanging="480"/>
+      </w:pPr>
+    </w:lvl>
+    <w:lvl w:ilvl="5">
+      <w:numFmt w:val="bullet"/>
+      <w:lvlText w:val=" "/>
+      <w:lvlJc w:val="left"/>
+      <w:pPr>
+        <w:tabs>
+          <w:tab w:val="num" w:pos="3600"/>
+        </w:tabs>
+        <w:ind w:left="4080" w:hanging="480"/>
+      </w:pPr>
+    </w:lvl>
+    <w:lvl w:ilvl="6">
+      <w:numFmt w:val="bullet"/>
+      <w:lvlText w:val=" "/>
+      <w:lvlJc w:val="left"/>
+      <w:pPr>
+        <w:tabs>
+          <w:tab w:val="num" w:pos="4320"/>
+        </w:tabs>
+        <w:ind w:left="4800" w:hanging="480"/>
+      </w:pPr>
+    </w:lvl>
+    <w:lvl w:ilvl="7">
+      <w:numFmt w:val="bullet"/>
+      <w:lvlText w:val=" "/>
+      <w:lvlJc w:val="left"/>
+      <w:pPr>
+        <w:tabs>
+          <w:tab w:val="num" w:pos="5040"/>
+        </w:tabs>
+        <w:ind w:left="5520" w:hanging="480"/>
+      </w:pPr>
+    </w:lvl>
+    <w:lvl w:ilvl="8">
+      <w:numFmt w:val="bullet"/>
+      <w:lvlText w:val=" "/>
+      <w:lvlJc w:val="left"/>
+      <w:pPr>
+        <w:tabs>
+          <w:tab w:val="num" w:pos="5760"/>
+        </w:tabs>
+        <w:ind w:left="6240" w:hanging="480"/>
+      </w:pPr>
+    </w:lvl>
+  </w:abstractNum>
+  <w:abstractNum w:abstractNumId="16" w15:restartNumberingAfterBreak="0">
     <w:nsid w:val="6C2B701D"/>
     <w:multiLevelType w:val="hybridMultilevel"/>
     <w:tmpl w:val="F49CAC56"/>
@@ -1393,6 +1483,9 @@
     <w:abstractNumId w:val="12"/>
   </w:num>
   <w:num w:numId="16">
+    <w:abstractNumId w:val="16"/>
+  </w:num>
+  <w:num w:numId="17">
     <w:abstractNumId w:val="15"/>
   </w:num>
 </w:numbering>
@@ -1782,7 +1875,7 @@
   <w:style w:type="paragraph" w:default="1" w:styleId="Normal">
     <w:name w:val="Normal"/>
     <w:qFormat/>
-    <w:rsid w:val="00321CC1"/>
+    <w:rsid w:val="008759BA"/>
     <w:rPr>
       <w:sz w:val="22"/>
     </w:rPr>
@@ -2222,12 +2315,14 @@
     <w:name w:val="Verbatim Char"/>
     <w:basedOn w:val="CaptionChar"/>
     <w:link w:val="SourceCode"/>
-    <w:rPr>
-      <w:rFonts w:ascii="Consolas" w:hAnsi="Consolas"/>
-      <w:b/>
-      <w:bCs/>
-      <w:sz w:val="22"/>
-      <w:szCs w:val="18"/>
+    <w:rsid w:val="008759BA"/>
+    <w:rPr>
+      <w:rFonts w:ascii="Courier New" w:hAnsi="Courier New"/>
+      <w:b w:val="0"/>
+      <w:bCs w:val="0"/>
+      <w:sz w:val="22"/>
+      <w:szCs w:val="18"/>
+      <w:shd w:val="clear" w:color="auto" w:fill="F8F8F8"/>
     </w:rPr>
   </w:style>
   <w:style w:type="character" w:styleId="FootnoteReference">
@@ -2244,11 +2339,12 @@
   <w:style w:type="character" w:styleId="Hyperlink">
     <w:name w:val="Hyperlink"/>
     <w:basedOn w:val="CaptionChar"/>
+    <w:rsid w:val="008759BA"/>
     <w:rPr>
       <w:b/>
       <w:bCs/>
       <w:color w:val="4F81BD" w:themeColor="accent1"/>
-      <w:sz w:val="18"/>
+      <w:sz w:val="22"/>
       <w:szCs w:val="18"/>
     </w:rPr>
   </w:style>
@@ -2274,18 +2370,23 @@
     <w:name w:val="Source Code"/>
     <w:basedOn w:val="Normal"/>
     <w:link w:val="VerbatimChar"/>
+    <w:rsid w:val="008759BA"/>
     <w:pPr>
       <w:shd w:val="clear" w:color="auto" w:fill="F8F8F8"/>
       <w:wordWrap w:val="0"/>
     </w:pPr>
+    <w:rPr>
+      <w:rFonts w:ascii="Courier New" w:hAnsi="Courier New"/>
+    </w:rPr>
   </w:style>
   <w:style w:type="character" w:customStyle="1" w:styleId="KeywordTok">
     <w:name w:val="KeywordTok"/>
     <w:basedOn w:val="VerbatimChar"/>
-    <w:rPr>
-      <w:rFonts w:ascii="Consolas" w:hAnsi="Consolas"/>
-      <w:b w:val="0"/>
-      <w:bCs/>
+    <w:rsid w:val="008759BA"/>
+    <w:rPr>
+      <w:rFonts w:ascii="Courier New" w:hAnsi="Courier New"/>
+      <w:b/>
+      <w:bCs w:val="0"/>
       <w:color w:val="204A87"/>
       <w:sz w:val="22"/>
       <w:szCs w:val="18"/>
@@ -2295,10 +2396,11 @@
   <w:style w:type="character" w:customStyle="1" w:styleId="DataTypeTok">
     <w:name w:val="DataTypeTok"/>
     <w:basedOn w:val="VerbatimChar"/>
-    <w:rPr>
-      <w:rFonts w:ascii="Consolas" w:hAnsi="Consolas"/>
-      <w:b/>
-      <w:bCs/>
+    <w:rsid w:val="008759BA"/>
+    <w:rPr>
+      <w:rFonts w:ascii="Courier New" w:hAnsi="Courier New"/>
+      <w:b w:val="0"/>
+      <w:bCs w:val="0"/>
       <w:color w:val="204A87"/>
       <w:sz w:val="22"/>
       <w:szCs w:val="18"/>
@@ -2310,8 +2412,8 @@
     <w:basedOn w:val="VerbatimChar"/>
     <w:rPr>
       <w:rFonts w:ascii="Consolas" w:hAnsi="Consolas"/>
-      <w:b/>
-      <w:bCs/>
+      <w:b w:val="0"/>
+      <w:bCs w:val="0"/>
       <w:color w:val="0000CF"/>
       <w:sz w:val="22"/>
       <w:szCs w:val="18"/>
@@ -2323,8 +2425,8 @@
     <w:basedOn w:val="VerbatimChar"/>
     <w:rPr>
       <w:rFonts w:ascii="Consolas" w:hAnsi="Consolas"/>
-      <w:b/>
-      <w:bCs/>
+      <w:b w:val="0"/>
+      <w:bCs w:val="0"/>
       <w:color w:val="0000CF"/>
       <w:sz w:val="22"/>
       <w:szCs w:val="18"/>
@@ -2336,8 +2438,8 @@
     <w:basedOn w:val="VerbatimChar"/>
     <w:rPr>
       <w:rFonts w:ascii="Consolas" w:hAnsi="Consolas"/>
-      <w:b/>
-      <w:bCs/>
+      <w:b w:val="0"/>
+      <w:bCs w:val="0"/>
       <w:color w:val="0000CF"/>
       <w:sz w:val="22"/>
       <w:szCs w:val="18"/>
@@ -2349,8 +2451,8 @@
     <w:basedOn w:val="VerbatimChar"/>
     <w:rPr>
       <w:rFonts w:ascii="Consolas" w:hAnsi="Consolas"/>
-      <w:b/>
-      <w:bCs/>
+      <w:b w:val="0"/>
+      <w:bCs w:val="0"/>
       <w:color w:val="000000"/>
       <w:sz w:val="22"/>
       <w:szCs w:val="18"/>
@@ -2362,8 +2464,8 @@
     <w:basedOn w:val="VerbatimChar"/>
     <w:rPr>
       <w:rFonts w:ascii="Consolas" w:hAnsi="Consolas"/>
-      <w:b/>
-      <w:bCs/>
+      <w:b w:val="0"/>
+      <w:bCs w:val="0"/>
       <w:color w:val="4E9A06"/>
       <w:sz w:val="22"/>
       <w:szCs w:val="18"/>
@@ -2375,8 +2477,8 @@
     <w:basedOn w:val="VerbatimChar"/>
     <w:rPr>
       <w:rFonts w:ascii="Consolas" w:hAnsi="Consolas"/>
-      <w:b/>
-      <w:bCs/>
+      <w:b w:val="0"/>
+      <w:bCs w:val="0"/>
       <w:color w:val="000000"/>
       <w:sz w:val="22"/>
       <w:szCs w:val="18"/>
@@ -2386,10 +2488,11 @@
   <w:style w:type="character" w:customStyle="1" w:styleId="StringTok">
     <w:name w:val="StringTok"/>
     <w:basedOn w:val="VerbatimChar"/>
-    <w:rPr>
-      <w:rFonts w:ascii="Consolas" w:hAnsi="Consolas"/>
-      <w:b/>
-      <w:bCs/>
+    <w:rsid w:val="008759BA"/>
+    <w:rPr>
+      <w:rFonts w:ascii="Courier New" w:hAnsi="Courier New"/>
+      <w:b w:val="0"/>
+      <w:bCs w:val="0"/>
       <w:color w:val="4E9A06"/>
       <w:sz w:val="22"/>
       <w:szCs w:val="18"/>
@@ -2399,10 +2502,11 @@
   <w:style w:type="character" w:customStyle="1" w:styleId="VerbatimStringTok">
     <w:name w:val="VerbatimStringTok"/>
     <w:basedOn w:val="VerbatimChar"/>
-    <w:rPr>
-      <w:rFonts w:ascii="Consolas" w:hAnsi="Consolas"/>
-      <w:b/>
-      <w:bCs/>
+    <w:rsid w:val="008759BA"/>
+    <w:rPr>
+      <w:rFonts w:ascii="Courier New" w:hAnsi="Courier New"/>
+      <w:b w:val="0"/>
+      <w:bCs w:val="0"/>
       <w:color w:val="4E9A06"/>
       <w:sz w:val="22"/>
       <w:szCs w:val="18"/>
@@ -2414,8 +2518,8 @@
     <w:basedOn w:val="VerbatimChar"/>
     <w:rPr>
       <w:rFonts w:ascii="Consolas" w:hAnsi="Consolas"/>
-      <w:b/>
-      <w:bCs/>
+      <w:b w:val="0"/>
+      <w:bCs w:val="0"/>
       <w:color w:val="4E9A06"/>
       <w:sz w:val="22"/>
       <w:szCs w:val="18"/>
@@ -2427,8 +2531,8 @@
     <w:basedOn w:val="VerbatimChar"/>
     <w:rPr>
       <w:rFonts w:ascii="Consolas" w:hAnsi="Consolas"/>
-      <w:b/>
-      <w:bCs/>
+      <w:b w:val="0"/>
+      <w:bCs w:val="0"/>
       <w:sz w:val="22"/>
       <w:szCs w:val="18"/>
       <w:shd w:val="clear" w:color="auto" w:fill="F8F8F8"/>
@@ -2437,10 +2541,11 @@
   <w:style w:type="character" w:customStyle="1" w:styleId="CommentTok">
     <w:name w:val="CommentTok"/>
     <w:basedOn w:val="VerbatimChar"/>
-    <w:rPr>
-      <w:rFonts w:ascii="Consolas" w:hAnsi="Consolas"/>
-      <w:b/>
-      <w:bCs/>
+    <w:rsid w:val="008759BA"/>
+    <w:rPr>
+      <w:rFonts w:ascii="Courier New" w:hAnsi="Courier New"/>
+      <w:b w:val="0"/>
+      <w:bCs w:val="0"/>
       <w:i/>
       <w:color w:val="8F5902"/>
       <w:sz w:val="22"/>
@@ -2453,8 +2558,8 @@
     <w:basedOn w:val="VerbatimChar"/>
     <w:rPr>
       <w:rFonts w:ascii="Consolas" w:hAnsi="Consolas"/>
-      <w:b w:val="0"/>
-      <w:bCs/>
+      <w:b/>
+      <w:bCs w:val="0"/>
       <w:i/>
       <w:color w:val="8F5902"/>
       <w:sz w:val="22"/>
@@ -2467,8 +2572,8 @@
     <w:basedOn w:val="VerbatimChar"/>
     <w:rPr>
       <w:rFonts w:ascii="Consolas" w:hAnsi="Consolas"/>
-      <w:b w:val="0"/>
-      <w:bCs/>
+      <w:b/>
+      <w:bCs w:val="0"/>
       <w:i/>
       <w:color w:val="8F5902"/>
       <w:sz w:val="22"/>
@@ -2481,8 +2586,8 @@
     <w:basedOn w:val="VerbatimChar"/>
     <w:rPr>
       <w:rFonts w:ascii="Consolas" w:hAnsi="Consolas"/>
-      <w:b w:val="0"/>
-      <w:bCs/>
+      <w:b/>
+      <w:bCs w:val="0"/>
       <w:i/>
       <w:color w:val="8F5902"/>
       <w:sz w:val="22"/>
@@ -2495,8 +2600,8 @@
     <w:basedOn w:val="VerbatimChar"/>
     <w:rPr>
       <w:rFonts w:ascii="Consolas" w:hAnsi="Consolas"/>
-      <w:b/>
-      <w:bCs/>
+      <w:b w:val="0"/>
+      <w:bCs w:val="0"/>
       <w:color w:val="8F5902"/>
       <w:sz w:val="22"/>
       <w:szCs w:val="18"/>
@@ -2508,8 +2613,8 @@
     <w:basedOn w:val="VerbatimChar"/>
     <w:rPr>
       <w:rFonts w:ascii="Consolas" w:hAnsi="Consolas"/>
-      <w:b/>
-      <w:bCs/>
+      <w:b w:val="0"/>
+      <w:bCs w:val="0"/>
       <w:color w:val="000000"/>
       <w:sz w:val="22"/>
       <w:szCs w:val="18"/>
@@ -2521,8 +2626,8 @@
     <w:basedOn w:val="VerbatimChar"/>
     <w:rPr>
       <w:rFonts w:ascii="Consolas" w:hAnsi="Consolas"/>
-      <w:b/>
-      <w:bCs/>
+      <w:b w:val="0"/>
+      <w:bCs w:val="0"/>
       <w:color w:val="000000"/>
       <w:sz w:val="22"/>
       <w:szCs w:val="18"/>
@@ -2534,8 +2639,8 @@
     <w:basedOn w:val="VerbatimChar"/>
     <w:rPr>
       <w:rFonts w:ascii="Consolas" w:hAnsi="Consolas"/>
-      <w:b w:val="0"/>
-      <w:bCs/>
+      <w:b/>
+      <w:bCs w:val="0"/>
       <w:color w:val="204A87"/>
       <w:sz w:val="22"/>
       <w:szCs w:val="18"/>
@@ -2545,10 +2650,11 @@
   <w:style w:type="character" w:customStyle="1" w:styleId="OperatorTok">
     <w:name w:val="OperatorTok"/>
     <w:basedOn w:val="VerbatimChar"/>
-    <w:rPr>
-      <w:rFonts w:ascii="Consolas" w:hAnsi="Consolas"/>
-      <w:b w:val="0"/>
-      <w:bCs/>
+    <w:rsid w:val="008759BA"/>
+    <w:rPr>
+      <w:rFonts w:ascii="Courier New" w:hAnsi="Courier New"/>
+      <w:b/>
+      <w:bCs w:val="0"/>
       <w:color w:val="CE5C00"/>
       <w:sz w:val="22"/>
       <w:szCs w:val="18"/>
@@ -2560,8 +2666,8 @@
     <w:basedOn w:val="VerbatimChar"/>
     <w:rPr>
       <w:rFonts w:ascii="Consolas" w:hAnsi="Consolas"/>
-      <w:b/>
-      <w:bCs/>
+      <w:b w:val="0"/>
+      <w:bCs w:val="0"/>
       <w:sz w:val="22"/>
       <w:szCs w:val="18"/>
       <w:shd w:val="clear" w:color="auto" w:fill="F8F8F8"/>
@@ -2572,8 +2678,8 @@
     <w:basedOn w:val="VerbatimChar"/>
     <w:rPr>
       <w:rFonts w:ascii="Consolas" w:hAnsi="Consolas"/>
-      <w:b/>
-      <w:bCs/>
+      <w:b w:val="0"/>
+      <w:bCs w:val="0"/>
       <w:sz w:val="22"/>
       <w:szCs w:val="18"/>
       <w:shd w:val="clear" w:color="auto" w:fill="F8F8F8"/>
@@ -2584,8 +2690,8 @@
     <w:basedOn w:val="VerbatimChar"/>
     <w:rPr>
       <w:rFonts w:ascii="Consolas" w:hAnsi="Consolas"/>
-      <w:b/>
-      <w:bCs/>
+      <w:b w:val="0"/>
+      <w:bCs w:val="0"/>
       <w:i/>
       <w:color w:val="8F5902"/>
       <w:sz w:val="22"/>
@@ -2598,8 +2704,8 @@
     <w:basedOn w:val="VerbatimChar"/>
     <w:rPr>
       <w:rFonts w:ascii="Consolas" w:hAnsi="Consolas"/>
-      <w:b/>
-      <w:bCs/>
+      <w:b w:val="0"/>
+      <w:bCs w:val="0"/>
       <w:color w:val="C4A000"/>
       <w:sz w:val="22"/>
       <w:szCs w:val="18"/>
@@ -2611,8 +2717,8 @@
     <w:basedOn w:val="VerbatimChar"/>
     <w:rPr>
       <w:rFonts w:ascii="Consolas" w:hAnsi="Consolas"/>
-      <w:b/>
-      <w:bCs/>
+      <w:b w:val="0"/>
+      <w:bCs w:val="0"/>
       <w:sz w:val="22"/>
       <w:szCs w:val="18"/>
       <w:shd w:val="clear" w:color="auto" w:fill="F8F8F8"/>
@@ -2623,8 +2729,8 @@
     <w:basedOn w:val="VerbatimChar"/>
     <w:rPr>
       <w:rFonts w:ascii="Consolas" w:hAnsi="Consolas"/>
-      <w:b w:val="0"/>
-      <w:bCs/>
+      <w:b/>
+      <w:bCs w:val="0"/>
       <w:i/>
       <w:color w:val="8F5902"/>
       <w:sz w:val="22"/>
@@ -2637,8 +2743,8 @@
     <w:basedOn w:val="VerbatimChar"/>
     <w:rPr>
       <w:rFonts w:ascii="Consolas" w:hAnsi="Consolas"/>
-      <w:b w:val="0"/>
-      <w:bCs/>
+      <w:b/>
+      <w:bCs w:val="0"/>
       <w:i/>
       <w:color w:val="8F5902"/>
       <w:sz w:val="22"/>
@@ -2651,8 +2757,8 @@
     <w:basedOn w:val="VerbatimChar"/>
     <w:rPr>
       <w:rFonts w:ascii="Consolas" w:hAnsi="Consolas"/>
-      <w:b/>
-      <w:bCs/>
+      <w:b w:val="0"/>
+      <w:bCs w:val="0"/>
       <w:color w:val="EF2929"/>
       <w:sz w:val="22"/>
       <w:szCs w:val="18"/>
@@ -2664,8 +2770,8 @@
     <w:basedOn w:val="VerbatimChar"/>
     <w:rPr>
       <w:rFonts w:ascii="Consolas" w:hAnsi="Consolas"/>
-      <w:b w:val="0"/>
-      <w:bCs/>
+      <w:b/>
+      <w:bCs w:val="0"/>
       <w:color w:val="A40000"/>
       <w:sz w:val="22"/>
       <w:szCs w:val="18"/>
@@ -2675,10 +2781,11 @@
   <w:style w:type="character" w:customStyle="1" w:styleId="NormalTok">
     <w:name w:val="NormalTok"/>
     <w:basedOn w:val="VerbatimChar"/>
-    <w:rPr>
-      <w:rFonts w:ascii="Consolas" w:hAnsi="Consolas"/>
-      <w:b/>
-      <w:bCs/>
+    <w:rsid w:val="008759BA"/>
+    <w:rPr>
+      <w:rFonts w:ascii="Courier New" w:hAnsi="Courier New"/>
+      <w:b w:val="0"/>
+      <w:bCs w:val="0"/>
       <w:sz w:val="22"/>
       <w:szCs w:val="18"/>
       <w:shd w:val="clear" w:color="auto" w:fill="F8F8F8"/>
@@ -3409,178 +3516,4 @@
   </a:objectDefaults>
   <a:extraClrSchemeLst/>
 </a:theme>
-</file>
-
-<file path=customXml/item1.xml><?xml version="1.0" encoding="utf-8"?>
-<p:properties xmlns:p="http://schemas.microsoft.com/office/2006/metadata/properties" xmlns:xsi="http://www.w3.org/2001/XMLSchema-instance" xmlns:pc="http://schemas.microsoft.com/office/infopath/2007/PartnerControls">
-  <documentManagement/>
-</p:properties>
-</file>
-
-<file path=customXml/item2.xml><?xml version="1.0" encoding="utf-8"?>
-<ct:contentTypeSchema xmlns:ct="http://schemas.microsoft.com/office/2006/metadata/contentType" xmlns:ma="http://schemas.microsoft.com/office/2006/metadata/properties/metaAttributes" ct:_="" ma:_="" ma:contentTypeName="Document" ma:contentTypeID="0x010100ED9A16F791DC374EA2217F12A2846025" ma:contentTypeVersion="0" ma:contentTypeDescription="Create a new document." ma:contentTypeScope="" ma:versionID="25bc423b55e42faa576624b3b1cb062c">
-  <xsd:schema xmlns:xsd="http://www.w3.org/2001/XMLSchema" xmlns:xs="http://www.w3.org/2001/XMLSchema" xmlns:p="http://schemas.microsoft.com/office/2006/metadata/properties" targetNamespace="http://schemas.microsoft.com/office/2006/metadata/properties" ma:root="true" ma:fieldsID="1b05d82d297216baf5b26c55225140df">
-    <xsd:element name="properties">
-      <xsd:complexType>
-        <xsd:sequence>
-          <xsd:element name="documentManagement">
-            <xsd:complexType>
-              <xsd:all/>
-            </xsd:complexType>
-          </xsd:element>
-        </xsd:sequence>
-      </xsd:complexType>
-    </xsd:element>
-  </xsd:schema>
-  <xsd:schema xmlns="http://schemas.openxmlformats.org/package/2006/metadata/core-properties" xmlns:xsd="http://www.w3.org/2001/XMLSchema" xmlns:xsi="http://www.w3.org/2001/XMLSchema-instance" xmlns:dc="http://purl.org/dc/elements/1.1/" xmlns:dcterms="http://purl.org/dc/terms/" xmlns:odoc="http://schemas.microsoft.com/internal/obd" targetNamespace="http://schemas.openxmlformats.org/package/2006/metadata/core-properties" elementFormDefault="qualified" attributeFormDefault="unqualified" blockDefault="#all">
-    <xsd:import namespace="http://purl.org/dc/elements/1.1/" schemaLocation="http://dublincore.org/schemas/xmls/qdc/2003/04/02/dc.xsd"/>
-    <xsd:import namespace="http://purl.org/dc/terms/" schemaLocation="http://dublincore.org/schemas/xmls/qdc/2003/04/02/dcterms.xsd"/>
-    <xsd:element name="coreProperties" type="CT_coreProperties"/>
-    <xsd:complexType name="CT_coreProperties">
-      <xsd:all>
-        <xsd:element ref="dc:creator" minOccurs="0" maxOccurs="1"/>
-        <xsd:element ref="dcterms:created" minOccurs="0" maxOccurs="1"/>
-        <xsd:element ref="dc:identifier" minOccurs="0" maxOccurs="1"/>
-        <xsd:element name="contentType" minOccurs="0" maxOccurs="1" type="xsd:string" ma:index="0" ma:displayName="Content Type"/>
-        <xsd:element ref="dc:title" minOccurs="0" maxOccurs="1" ma:index="4" ma:displayName="Title"/>
-        <xsd:element ref="dc:subject" minOccurs="0" maxOccurs="1"/>
-        <xsd:element ref="dc:description" minOccurs="0" maxOccurs="1"/>
-        <xsd:element name="keywords" minOccurs="0" maxOccurs="1" type="xsd:string"/>
-        <xsd:element ref="dc:language" minOccurs="0" maxOccurs="1"/>
-        <xsd:element name="category" minOccurs="0" maxOccurs="1" type="xsd:string"/>
-        <xsd:element name="version" minOccurs="0" maxOccurs="1" type="xsd:string"/>
-        <xsd:element name="revision" minOccurs="0" maxOccurs="1" type="xsd:string">
-          <xsd:annotation>
-            <xsd:documentation>
-                        This value indicates the number of saves or revisions. The application is responsible for updating this value after each revision.
-                    </xsd:documentation>
-          </xsd:annotation>
-        </xsd:element>
-        <xsd:element name="lastModifiedBy" minOccurs="0" maxOccurs="1" type="xsd:string"/>
-        <xsd:element ref="dcterms:modified" minOccurs="0" maxOccurs="1"/>
-        <xsd:element name="contentStatus" minOccurs="0" maxOccurs="1" type="xsd:string"/>
-      </xsd:all>
-    </xsd:complexType>
-  </xsd:schema>
-  <xs:schema xmlns:pc="http://schemas.microsoft.com/office/infopath/2007/PartnerControls" xmlns:xs="http://www.w3.org/2001/XMLSchema" targetNamespace="http://schemas.microsoft.com/office/infopath/2007/PartnerControls" elementFormDefault="qualified" attributeFormDefault="unqualified">
-    <xs:element name="Person">
-      <xs:complexType>
-        <xs:sequence>
-          <xs:element ref="pc:DisplayName" minOccurs="0"/>
-          <xs:element ref="pc:AccountId" minOccurs="0"/>
-          <xs:element ref="pc:AccountType" minOccurs="0"/>
-        </xs:sequence>
-      </xs:complexType>
-    </xs:element>
-    <xs:element name="DisplayName" type="xs:string"/>
-    <xs:element name="AccountId" type="xs:string"/>
-    <xs:element name="AccountType" type="xs:string"/>
-    <xs:element name="BDCAssociatedEntity">
-      <xs:complexType>
-        <xs:sequence>
-          <xs:element ref="pc:BDCEntity" minOccurs="0" maxOccurs="unbounded"/>
-        </xs:sequence>
-        <xs:attribute ref="pc:EntityNamespace"/>
-        <xs:attribute ref="pc:EntityName"/>
-        <xs:attribute ref="pc:SystemInstanceName"/>
-        <xs:attribute ref="pc:AssociationName"/>
-      </xs:complexType>
-    </xs:element>
-    <xs:attribute name="EntityNamespace" type="xs:string"/>
-    <xs:attribute name="EntityName" type="xs:string"/>
-    <xs:attribute name="SystemInstanceName" type="xs:string"/>
-    <xs:attribute name="AssociationName" type="xs:string"/>
-    <xs:element name="BDCEntity">
-      <xs:complexType>
-        <xs:sequence>
-          <xs:element ref="pc:EntityDisplayName" minOccurs="0"/>
-          <xs:element ref="pc:EntityInstanceReference" minOccurs="0"/>
-          <xs:element ref="pc:EntityId1" minOccurs="0"/>
-          <xs:element ref="pc:EntityId2" minOccurs="0"/>
-          <xs:element ref="pc:EntityId3" minOccurs="0"/>
-          <xs:element ref="pc:EntityId4" minOccurs="0"/>
-          <xs:element ref="pc:EntityId5" minOccurs="0"/>
-        </xs:sequence>
-      </xs:complexType>
-    </xs:element>
-    <xs:element name="EntityDisplayName" type="xs:string"/>
-    <xs:element name="EntityInstanceReference" type="xs:string"/>
-    <xs:element name="EntityId1" type="xs:string"/>
-    <xs:element name="EntityId2" type="xs:string"/>
-    <xs:element name="EntityId3" type="xs:string"/>
-    <xs:element name="EntityId4" type="xs:string"/>
-    <xs:element name="EntityId5" type="xs:string"/>
-    <xs:element name="Terms">
-      <xs:complexType>
-        <xs:sequence>
-          <xs:element ref="pc:TermInfo" minOccurs="0" maxOccurs="unbounded"/>
-        </xs:sequence>
-      </xs:complexType>
-    </xs:element>
-    <xs:element name="TermInfo">
-      <xs:complexType>
-        <xs:sequence>
-          <xs:element ref="pc:TermName" minOccurs="0"/>
-          <xs:element ref="pc:TermId" minOccurs="0"/>
-        </xs:sequence>
-      </xs:complexType>
-    </xs:element>
-    <xs:element name="TermName" type="xs:string"/>
-    <xs:element name="TermId" type="xs:string"/>
-  </xs:schema>
-</ct:contentTypeSchema>
-</file>
-
-<file path=customXml/item3.xml><?xml version="1.0" encoding="utf-8"?>
-<?mso-contentType ?>
-<FormTemplates xmlns="http://schemas.microsoft.com/sharepoint/v3/contenttype/forms">
-  <Display>DocumentLibraryForm</Display>
-  <Edit>DocumentLibraryForm</Edit>
-  <New>DocumentLibraryForm</New>
-</FormTemplates>
-</file>
-
-<file path=customXml/item4.xml><?xml version="1.0" encoding="utf-8"?>
-<b:Sources xmlns:b="http://schemas.openxmlformats.org/officeDocument/2006/bibliography" xmlns="http://schemas.openxmlformats.org/officeDocument/2006/bibliography" SelectedStyle="\APA.XSL" StyleName="APA"/>
-</file>
-
-<file path=customXml/itemProps1.xml><?xml version="1.0" encoding="utf-8"?>
-<ds:datastoreItem xmlns:ds="http://schemas.openxmlformats.org/officeDocument/2006/customXml" ds:itemID="{E624024D-AE9B-4FEC-AB9F-C35E1B418B0F}">
-  <ds:schemaRefs>
-    <ds:schemaRef ds:uri="http://schemas.microsoft.com/office/2006/metadata/properties"/>
-    <ds:schemaRef ds:uri="http://schemas.microsoft.com/office/infopath/2007/PartnerControls"/>
-  </ds:schemaRefs>
-</ds:datastoreItem>
-</file>
-
-<file path=customXml/itemProps2.xml><?xml version="1.0" encoding="utf-8"?>
-<ds:datastoreItem xmlns:ds="http://schemas.openxmlformats.org/officeDocument/2006/customXml" ds:itemID="{040F9DD3-E7FC-47F2-B049-73F58A290C19}">
-  <ds:schemaRefs>
-    <ds:schemaRef ds:uri="http://schemas.microsoft.com/office/2006/metadata/contentType"/>
-    <ds:schemaRef ds:uri="http://schemas.microsoft.com/office/2006/metadata/properties/metaAttributes"/>
-    <ds:schemaRef ds:uri="http://www.w3.org/2001/XMLSchema"/>
-    <ds:schemaRef ds:uri="http://schemas.microsoft.com/office/2006/metadata/properties"/>
-    <ds:schemaRef ds:uri="http://schemas.openxmlformats.org/package/2006/metadata/core-properties"/>
-    <ds:schemaRef ds:uri="http://purl.org/dc/elements/1.1/"/>
-    <ds:schemaRef ds:uri="http://purl.org/dc/terms/"/>
-    <ds:schemaRef ds:uri="http://schemas.microsoft.com/internal/obd"/>
-    <ds:schemaRef ds:uri="http://schemas.microsoft.com/office/infopath/2007/PartnerControls"/>
-  </ds:schemaRefs>
-</ds:datastoreItem>
-</file>
-
-<file path=customXml/itemProps3.xml><?xml version="1.0" encoding="utf-8"?>
-<ds:datastoreItem xmlns:ds="http://schemas.openxmlformats.org/officeDocument/2006/customXml" ds:itemID="{B5A7F47C-113C-4958-9344-3CBF6A040031}">
-  <ds:schemaRefs>
-    <ds:schemaRef ds:uri="http://schemas.microsoft.com/sharepoint/v3/contenttype/forms"/>
-  </ds:schemaRefs>
-</ds:datastoreItem>
-</file>
-
-<file path=customXml/itemProps4.xml><?xml version="1.0" encoding="utf-8"?>
-<ds:datastoreItem xmlns:ds="http://schemas.openxmlformats.org/officeDocument/2006/customXml" ds:itemID="{E917902B-5E74-48E8-8E95-DD4275668A15}">
-  <ds:schemaRefs>
-    <ds:schemaRef ds:uri="http://schemas.openxmlformats.org/officeDocument/2006/bibliography"/>
-  </ds:schemaRefs>
-</ds:datastoreItem>
 </file>
</xml_diff>

<commit_message>
Modify SCR template header and compact styles
</commit_message>
<xml_diff>
--- a/inst/docx/SCR_template.docx
+++ b/inst/docx/SCR_template.docx
@@ -4,7 +4,7 @@
   <w:body>
     <w:p>
       <w:pPr>
-        <w:pStyle w:val="BodyText"/>
+        <w:pStyle w:val="Compact"/>
       </w:pPr>
       <w:bookmarkStart w:id="0" w:name="_GoBack"/>
       <w:bookmarkEnd w:id="0"/>
@@ -316,14 +316,7 @@
         <w:rFonts w:ascii="Cambria" w:eastAsia="Calibri" w:hAnsi="Cambria" w:cs="Times New Roman"/>
         <w:lang w:val="en-CA"/>
       </w:rPr>
-      <w:t xml:space="preserve">NOT TO BE </w:t>
-    </w:r>
-    <w:r>
-      <w:rPr>
-        <w:rFonts w:ascii="Cambria" w:eastAsia="Calibri" w:hAnsi="Cambria" w:cs="Times New Roman"/>
-        <w:lang w:val="en-CA"/>
-      </w:rPr>
-      <w:t>CITED WITHOUT PRIOR</w:t>
+      <w:t>NOT TO BE CITED WITHOUT PRIOR</w:t>
     </w:r>
   </w:p>
   <w:p>
@@ -1887,11 +1880,11 @@
     <w:link w:val="Heading1Char"/>
     <w:uiPriority w:val="9"/>
     <w:qFormat/>
-    <w:rsid w:val="00BE1F20"/>
+    <w:rsid w:val="00B73A2E"/>
     <w:pPr>
       <w:keepNext/>
       <w:keepLines/>
-      <w:spacing w:before="480" w:after="0"/>
+      <w:spacing w:before="480" w:after="480"/>
       <w:outlineLvl w:val="0"/>
     </w:pPr>
     <w:rPr>
@@ -1909,11 +1902,11 @@
     <w:uiPriority w:val="9"/>
     <w:unhideWhenUsed/>
     <w:qFormat/>
-    <w:rsid w:val="00BE1F20"/>
+    <w:rsid w:val="00B73A2E"/>
     <w:pPr>
       <w:keepNext/>
       <w:keepLines/>
-      <w:spacing w:before="200" w:after="0"/>
+      <w:spacing w:before="240" w:after="240"/>
       <w:outlineLvl w:val="1"/>
     </w:pPr>
     <w:rPr>
@@ -1931,11 +1924,11 @@
     <w:uiPriority w:val="9"/>
     <w:unhideWhenUsed/>
     <w:qFormat/>
-    <w:rsid w:val="00E7345E"/>
+    <w:rsid w:val="00B73A2E"/>
     <w:pPr>
       <w:keepNext/>
       <w:keepLines/>
-      <w:spacing w:before="200" w:after="0"/>
+      <w:spacing w:before="200"/>
       <w:outlineLvl w:val="2"/>
     </w:pPr>
     <w:rPr>
@@ -1953,7 +1946,7 @@
     <w:uiPriority w:val="9"/>
     <w:unhideWhenUsed/>
     <w:qFormat/>
-    <w:rsid w:val="00E7345E"/>
+    <w:rsid w:val="00B73A2E"/>
     <w:pPr>
       <w:outlineLvl w:val="3"/>
     </w:pPr>
@@ -1966,7 +1959,7 @@
     <w:uiPriority w:val="9"/>
     <w:unhideWhenUsed/>
     <w:qFormat/>
-    <w:rsid w:val="00E7345E"/>
+    <w:rsid w:val="00B73A2E"/>
     <w:pPr>
       <w:outlineLvl w:val="4"/>
     </w:pPr>
@@ -1979,10 +1972,10 @@
     <w:uiPriority w:val="9"/>
     <w:unhideWhenUsed/>
     <w:qFormat/>
-    <w:rsid w:val="00013BCF"/>
+    <w:rsid w:val="00B73A2E"/>
     <w:pPr>
       <w:pageBreakBefore/>
-      <w:spacing w:before="0" w:after="160" w:line="20" w:lineRule="exact"/>
+      <w:spacing w:before="160" w:after="160" w:line="20" w:lineRule="exact"/>
       <w:outlineLvl w:val="5"/>
     </w:pPr>
     <w:rPr>
@@ -2105,13 +2098,10 @@
     <w:name w:val="Compact"/>
     <w:basedOn w:val="BodyText"/>
     <w:qFormat/>
-    <w:rsid w:val="007F699E"/>
-    <w:pPr>
-      <w:spacing w:before="10" w:after="10"/>
-    </w:pPr>
-    <w:rPr>
-      <w:sz w:val="20"/>
-    </w:rPr>
+    <w:rsid w:val="00B73A2E"/>
+    <w:pPr>
+      <w:spacing w:before="100" w:after="100"/>
+    </w:pPr>
   </w:style>
   <w:style w:type="paragraph" w:styleId="Title">
     <w:name w:val="Title"/>
@@ -2881,7 +2871,7 @@
     <w:basedOn w:val="DefaultParagraphFont"/>
     <w:link w:val="Heading1"/>
     <w:uiPriority w:val="9"/>
-    <w:rsid w:val="00BE1F20"/>
+    <w:rsid w:val="00B73A2E"/>
     <w:rPr>
       <w:rFonts w:eastAsiaTheme="majorEastAsia" w:cstheme="majorBidi"/>
       <w:b/>
@@ -2895,7 +2885,7 @@
     <w:basedOn w:val="DefaultParagraphFont"/>
     <w:link w:val="Heading2"/>
     <w:uiPriority w:val="9"/>
-    <w:rsid w:val="00BE1F20"/>
+    <w:rsid w:val="00B73A2E"/>
     <w:rPr>
       <w:rFonts w:eastAsiaTheme="majorEastAsia" w:cstheme="majorBidi"/>
       <w:bCs/>
@@ -2909,7 +2899,7 @@
     <w:basedOn w:val="DefaultParagraphFont"/>
     <w:link w:val="Heading3"/>
     <w:uiPriority w:val="9"/>
-    <w:rsid w:val="00E7345E"/>
+    <w:rsid w:val="00B73A2E"/>
     <w:rPr>
       <w:rFonts w:eastAsiaTheme="majorEastAsia" w:cstheme="majorBidi"/>
       <w:b/>
@@ -2923,7 +2913,7 @@
     <w:basedOn w:val="DefaultParagraphFont"/>
     <w:link w:val="Heading4"/>
     <w:uiPriority w:val="9"/>
-    <w:rsid w:val="00E7345E"/>
+    <w:rsid w:val="00B73A2E"/>
     <w:rPr>
       <w:rFonts w:eastAsiaTheme="majorEastAsia" w:cstheme="majorBidi"/>
       <w:b/>
@@ -2937,7 +2927,7 @@
     <w:basedOn w:val="DefaultParagraphFont"/>
     <w:link w:val="Heading5"/>
     <w:uiPriority w:val="9"/>
-    <w:rsid w:val="00E7345E"/>
+    <w:rsid w:val="00B73A2E"/>
     <w:rPr>
       <w:rFonts w:eastAsiaTheme="majorEastAsia" w:cstheme="majorBidi"/>
       <w:b/>
@@ -2951,7 +2941,7 @@
     <w:basedOn w:val="DefaultParagraphFont"/>
     <w:link w:val="Heading6"/>
     <w:uiPriority w:val="9"/>
-    <w:rsid w:val="00013BCF"/>
+    <w:rsid w:val="00B73A2E"/>
     <w:rPr>
       <w:rFonts w:eastAsiaTheme="majorEastAsia" w:cstheme="majorBidi"/>
       <w:b/>

</xml_diff>

<commit_message>
Modify the Table style in the SCR template
</commit_message>
<xml_diff>
--- a/inst/docx/SCR_template.docx
+++ b/inst/docx/SCR_template.docx
@@ -5,15 +5,515 @@
     <w:p>
       <w:pPr>
         <w:pStyle w:val="Compact"/>
+        <w:rPr>
+          <w:lang w:val="en-CA"/>
+        </w:rPr>
       </w:pPr>
       <w:bookmarkStart w:id="0" w:name="_GoBack"/>
       <w:bookmarkEnd w:id="0"/>
     </w:p>
+    <w:p>
+      <w:pPr>
+        <w:pStyle w:val="Abstract"/>
+        <w:rPr>
+          <w:lang w:val="en-CA"/>
+        </w:rPr>
+      </w:pPr>
+      <w:r>
+        <w:rPr>
+          <w:lang w:val="en-CA"/>
+        </w:rPr>
+        <w:t xml:space="preserve">Abstract </w:t>
+      </w:r>
+    </w:p>
+    <w:p>
+      <w:pPr>
+        <w:pStyle w:val="Heading1"/>
+        <w:rPr>
+          <w:lang w:val="en-CA"/>
+        </w:rPr>
+      </w:pPr>
+      <w:bookmarkStart w:id="1" w:name="heading-1"/>
+      <w:r>
+        <w:rPr>
+          <w:lang w:val="en-CA"/>
+        </w:rPr>
+        <w:t xml:space="preserve"> Heading 1 </w:t>
+      </w:r>
+      <w:bookmarkEnd w:id="1"/>
+    </w:p>
+    <w:p>
+      <w:pPr>
+        <w:pStyle w:val="Heading2"/>
+        <w:rPr>
+          <w:lang w:val="en-CA"/>
+        </w:rPr>
+      </w:pPr>
+      <w:bookmarkStart w:id="2" w:name="heading-2"/>
+      <w:r>
+        <w:rPr>
+          <w:lang w:val="en-CA"/>
+        </w:rPr>
+        <w:t xml:space="preserve"> Heading 2 </w:t>
+      </w:r>
+      <w:bookmarkEnd w:id="2"/>
+    </w:p>
+    <w:p>
+      <w:pPr>
+        <w:pStyle w:val="Heading3"/>
+        <w:rPr>
+          <w:lang w:val="en-CA"/>
+        </w:rPr>
+      </w:pPr>
+      <w:bookmarkStart w:id="3" w:name="heading-3"/>
+      <w:r>
+        <w:rPr>
+          <w:lang w:val="en-CA"/>
+        </w:rPr>
+        <w:t xml:space="preserve"> Heading 3 </w:t>
+      </w:r>
+      <w:bookmarkEnd w:id="3"/>
+    </w:p>
+    <w:p>
+      <w:pPr>
+        <w:pStyle w:val="Heading4"/>
+        <w:rPr>
+          <w:lang w:val="en-CA"/>
+        </w:rPr>
+      </w:pPr>
+      <w:bookmarkStart w:id="4" w:name="heading-4"/>
+      <w:r>
+        <w:rPr>
+          <w:lang w:val="en-CA"/>
+        </w:rPr>
+        <w:t xml:space="preserve"> Heading 4 </w:t>
+      </w:r>
+      <w:bookmarkEnd w:id="4"/>
+    </w:p>
+    <w:p>
+      <w:pPr>
+        <w:pStyle w:val="Heading5"/>
+        <w:rPr>
+          <w:lang w:val="en-CA"/>
+        </w:rPr>
+      </w:pPr>
+      <w:bookmarkStart w:id="5" w:name="heading-5"/>
+      <w:r>
+        <w:rPr>
+          <w:lang w:val="en-CA"/>
+        </w:rPr>
+        <w:t xml:space="preserve"> Heading 5 </w:t>
+      </w:r>
+      <w:bookmarkStart w:id="6" w:name="heading-6"/>
+      <w:bookmarkEnd w:id="5"/>
+    </w:p>
+    <w:p>
+      <w:pPr>
+        <w:pStyle w:val="Heading5"/>
+        <w:rPr>
+          <w:lang w:val="en-CA"/>
+        </w:rPr>
+      </w:pPr>
+      <w:r>
+        <w:rPr>
+          <w:lang w:val="en-CA"/>
+        </w:rPr>
+        <w:t>Hea</w:t>
+      </w:r>
+      <w:r>
+        <w:rPr>
+          <w:lang w:val="en-CA"/>
+        </w:rPr>
+        <w:t xml:space="preserve">ding 6 </w:t>
+      </w:r>
+      <w:bookmarkEnd w:id="6"/>
+    </w:p>
+    <w:p>
+      <w:pPr>
+        <w:pStyle w:val="Heading7"/>
+        <w:rPr>
+          <w:lang w:val="en-CA"/>
+        </w:rPr>
+      </w:pPr>
+      <w:bookmarkStart w:id="7" w:name="heading-7"/>
+      <w:r>
+        <w:rPr>
+          <w:lang w:val="en-CA"/>
+        </w:rPr>
+        <w:t xml:space="preserve"> Heading 7 </w:t>
+      </w:r>
+      <w:bookmarkEnd w:id="7"/>
+    </w:p>
+    <w:p>
+      <w:pPr>
+        <w:pStyle w:val="Heading8"/>
+        <w:rPr>
+          <w:lang w:val="en-CA"/>
+        </w:rPr>
+      </w:pPr>
+      <w:bookmarkStart w:id="8" w:name="heading-8"/>
+      <w:r>
+        <w:rPr>
+          <w:lang w:val="en-CA"/>
+        </w:rPr>
+        <w:t xml:space="preserve"> Heading 8 </w:t>
+      </w:r>
+      <w:bookmarkEnd w:id="8"/>
+    </w:p>
+    <w:p>
+      <w:pPr>
+        <w:pStyle w:val="Heading9"/>
+        <w:rPr>
+          <w:lang w:val="en-CA"/>
+        </w:rPr>
+      </w:pPr>
+      <w:bookmarkStart w:id="9" w:name="heading-9"/>
+      <w:r>
+        <w:rPr>
+          <w:lang w:val="en-CA"/>
+        </w:rPr>
+        <w:t xml:space="preserve"> Heading 9 </w:t>
+      </w:r>
+      <w:bookmarkEnd w:id="9"/>
+    </w:p>
+    <w:p>
+      <w:pPr>
+        <w:pStyle w:val="FirstParagraph"/>
+        <w:rPr>
+          <w:lang w:val="en-CA"/>
+        </w:rPr>
+      </w:pPr>
+      <w:r>
+        <w:rPr>
+          <w:lang w:val="en-CA"/>
+        </w:rPr>
+        <w:t xml:space="preserve"> First Paragraph. </w:t>
+      </w:r>
+    </w:p>
+    <w:p>
+      <w:pPr>
+        <w:pStyle w:val="BodyText"/>
+        <w:rPr>
+          <w:lang w:val="en-CA"/>
+        </w:rPr>
+      </w:pPr>
+      <w:r>
+        <w:rPr>
+          <w:lang w:val="en-CA"/>
+        </w:rPr>
+        <w:t xml:space="preserve"> Body Text. Body Text Char.    </w:t>
+      </w:r>
+      <w:r>
+        <w:rPr>
+          <w:rStyle w:val="VerbatimChar"/>
+          <w:lang w:val="en-CA"/>
+        </w:rPr>
+        <w:t xml:space="preserve"> Verbatim Char </w:t>
+      </w:r>
+      <w:r>
+        <w:rPr>
+          <w:lang w:val="en-CA"/>
+        </w:rPr>
+        <w:t xml:space="preserve"> .    </w:t>
+      </w:r>
+      <w:hyperlink r:id="rId7">
+        <w:r>
+          <w:rPr>
+            <w:rStyle w:val="Hyperlink"/>
+            <w:lang w:val="en-CA"/>
+          </w:rPr>
+          <w:t xml:space="preserve"> Hyperlink </w:t>
+        </w:r>
+      </w:hyperlink>
+      <w:r>
+        <w:rPr>
+          <w:lang w:val="en-CA"/>
+        </w:rPr>
+        <w:t xml:space="preserve"> .     Footnote. </w:t>
+      </w:r>
+      <w:r>
+        <w:rPr>
+          <w:rStyle w:val="FootnoteReference"/>
+          <w:lang w:val="en-CA"/>
+        </w:rPr>
+        <w:footnoteReference w:id="1"/>
+      </w:r>
+    </w:p>
+    <w:p>
+      <w:pPr>
+        <w:pStyle w:val="BlockText"/>
+        <w:rPr>
+          <w:lang w:val="en-CA"/>
+        </w:rPr>
+      </w:pPr>
+      <w:r>
+        <w:rPr>
+          <w:lang w:val="en-CA"/>
+        </w:rPr>
+        <w:t xml:space="preserve"> Block Text. </w:t>
+      </w:r>
+    </w:p>
+    <w:p>
+      <w:pPr>
+        <w:pStyle w:val="TableCaption"/>
+        <w:rPr>
+          <w:lang w:val="en-CA"/>
+        </w:rPr>
+      </w:pPr>
+      <w:r>
+        <w:rPr>
+          <w:lang w:val="en-CA"/>
+        </w:rPr>
+        <w:t xml:space="preserve"> Table caption. </w:t>
+      </w:r>
+    </w:p>
+    <w:tbl>
+      <w:tblPr>
+        <w:tblStyle w:val="Table"/>
+        <w:tblW w:w="0" w:type="pct"/>
+        <w:tblLook w:val="0660" w:firstRow="1" w:lastRow="1" w:firstColumn="0" w:lastColumn="0" w:noHBand="1" w:noVBand="1"/>
+        <w:tblCaption w:val="Table caption."/>
+      </w:tblPr>
+      <w:tblGrid>
+        <w:gridCol w:w="738"/>
+        <w:gridCol w:w="738"/>
+      </w:tblGrid>
+      <w:tr>
+        <w:trPr>
+          <w:cnfStyle w:val="100000000000" w:firstRow="1" w:lastRow="0" w:firstColumn="0" w:lastColumn="0" w:oddVBand="0" w:evenVBand="0" w:oddHBand="0" w:evenHBand="0" w:firstRowFirstColumn="0" w:firstRowLastColumn="0" w:lastRowFirstColumn="0" w:lastRowLastColumn="0"/>
+        </w:trPr>
+        <w:tc>
+          <w:tcPr>
+            <w:tcW w:w="0" w:type="auto"/>
+          </w:tcPr>
+          <w:p>
+            <w:pPr>
+              <w:pStyle w:val="Compact"/>
+              <w:rPr>
+                <w:lang w:val="en-CA"/>
+              </w:rPr>
+            </w:pPr>
+            <w:r>
+              <w:rPr>
+                <w:lang w:val="en-CA"/>
+              </w:rPr>
+              <w:t xml:space="preserve"> Table </w:t>
+            </w:r>
+          </w:p>
+        </w:tc>
+        <w:tc>
+          <w:tcPr>
+            <w:tcW w:w="0" w:type="auto"/>
+          </w:tcPr>
+          <w:p>
+            <w:pPr>
+              <w:pStyle w:val="Compact"/>
+              <w:rPr>
+                <w:lang w:val="en-CA"/>
+              </w:rPr>
+            </w:pPr>
+            <w:r>
+              <w:rPr>
+                <w:lang w:val="en-CA"/>
+              </w:rPr>
+              <w:t xml:space="preserve"> Table </w:t>
+            </w:r>
+          </w:p>
+        </w:tc>
+      </w:tr>
+      <w:tr>
+        <w:tc>
+          <w:tcPr>
+            <w:tcW w:w="0" w:type="auto"/>
+          </w:tcPr>
+          <w:p>
+            <w:pPr>
+              <w:pStyle w:val="Compact"/>
+              <w:rPr>
+                <w:lang w:val="en-CA"/>
+              </w:rPr>
+            </w:pPr>
+            <w:r>
+              <w:rPr>
+                <w:lang w:val="en-CA"/>
+              </w:rPr>
+              <w:t>A</w:t>
+            </w:r>
+          </w:p>
+        </w:tc>
+        <w:tc>
+          <w:tcPr>
+            <w:tcW w:w="0" w:type="auto"/>
+          </w:tcPr>
+          <w:p>
+            <w:pPr>
+              <w:pStyle w:val="Compact"/>
+              <w:rPr>
+                <w:lang w:val="en-CA"/>
+              </w:rPr>
+            </w:pPr>
+            <w:r>
+              <w:rPr>
+                <w:lang w:val="en-CA"/>
+              </w:rPr>
+              <w:t>B</w:t>
+            </w:r>
+          </w:p>
+        </w:tc>
+      </w:tr>
+      <w:tr>
+        <w:tc>
+          <w:tcPr>
+            <w:tcW w:w="0" w:type="auto"/>
+          </w:tcPr>
+          <w:p>
+            <w:pPr>
+              <w:pStyle w:val="Compact"/>
+              <w:rPr>
+                <w:lang w:val="en-CA"/>
+              </w:rPr>
+            </w:pPr>
+            <w:r>
+              <w:rPr>
+                <w:lang w:val="en-CA"/>
+              </w:rPr>
+              <w:lastRenderedPageBreak/>
+              <w:t xml:space="preserve"> 1 </w:t>
+            </w:r>
+          </w:p>
+        </w:tc>
+        <w:tc>
+          <w:tcPr>
+            <w:tcW w:w="0" w:type="auto"/>
+          </w:tcPr>
+          <w:p>
+            <w:pPr>
+              <w:pStyle w:val="Compact"/>
+              <w:rPr>
+                <w:lang w:val="en-CA"/>
+              </w:rPr>
+            </w:pPr>
+            <w:r>
+              <w:rPr>
+                <w:lang w:val="en-CA"/>
+              </w:rPr>
+              <w:t xml:space="preserve"> 2 </w:t>
+            </w:r>
+          </w:p>
+        </w:tc>
+      </w:tr>
+    </w:tbl>
+    <w:p>
+      <w:pPr>
+        <w:pStyle w:val="ImageCaption"/>
+        <w:rPr>
+          <w:lang w:val="en-CA"/>
+        </w:rPr>
+      </w:pPr>
+      <w:r>
+        <w:rPr>
+          <w:lang w:val="en-CA"/>
+        </w:rPr>
+        <w:t xml:space="preserve"> Image Caption </w:t>
+      </w:r>
+    </w:p>
+    <w:p>
+      <w:pPr>
+        <w:pStyle w:val="DefinitionTerm"/>
+        <w:rPr>
+          <w:lang w:val="en-CA"/>
+        </w:rPr>
+      </w:pPr>
+      <w:r>
+        <w:rPr>
+          <w:lang w:val="en-CA"/>
+        </w:rPr>
+        <w:t xml:space="preserve"> </w:t>
+      </w:r>
+      <w:proofErr w:type="spellStart"/>
+      <w:r>
+        <w:rPr>
+          <w:lang w:val="en-CA"/>
+        </w:rPr>
+        <w:t>DefinitionTerm</w:t>
+      </w:r>
+      <w:proofErr w:type="spellEnd"/>
+      <w:r>
+        <w:rPr>
+          <w:lang w:val="en-CA"/>
+        </w:rPr>
+        <w:t xml:space="preserve"> </w:t>
+      </w:r>
+    </w:p>
+    <w:p>
+      <w:pPr>
+        <w:pStyle w:val="Definition"/>
+        <w:rPr>
+          <w:lang w:val="en-CA"/>
+        </w:rPr>
+      </w:pPr>
+      <w:r>
+        <w:rPr>
+          <w:lang w:val="en-CA"/>
+        </w:rPr>
+        <w:t xml:space="preserve"> Definition </w:t>
+      </w:r>
+    </w:p>
+    <w:p>
+      <w:pPr>
+        <w:pStyle w:val="DefinitionTerm"/>
+        <w:rPr>
+          <w:lang w:val="en-CA"/>
+        </w:rPr>
+      </w:pPr>
+      <w:r>
+        <w:rPr>
+          <w:lang w:val="en-CA"/>
+        </w:rPr>
+        <w:t xml:space="preserve"> </w:t>
+      </w:r>
+      <w:proofErr w:type="spellStart"/>
+      <w:r>
+        <w:rPr>
+          <w:lang w:val="en-CA"/>
+        </w:rPr>
+        <w:t>DefinitionTerm</w:t>
+      </w:r>
+      <w:proofErr w:type="spellEnd"/>
+      <w:r>
+        <w:rPr>
+          <w:lang w:val="en-CA"/>
+        </w:rPr>
+        <w:t xml:space="preserve"> </w:t>
+      </w:r>
+    </w:p>
+    <w:p>
+      <w:pPr>
+        <w:pStyle w:val="Definition"/>
+        <w:rPr>
+          <w:lang w:val="en-CA"/>
+        </w:rPr>
+      </w:pPr>
+      <w:r>
+        <w:rPr>
+          <w:lang w:val="en-CA"/>
+        </w:rPr>
+        <w:t xml:space="preserve"> Definition </w:t>
+      </w:r>
+    </w:p>
+    <w:p>
+      <w:pPr>
+        <w:pStyle w:val="Compact"/>
+        <w:rPr>
+          <w:lang w:val="en-CA"/>
+        </w:rPr>
+      </w:pPr>
+    </w:p>
     <w:sectPr>
-      <w:headerReference w:type="default" r:id="rId7"/>
-      <w:footerReference w:type="default" r:id="rId8"/>
-      <w:headerReference w:type="first" r:id="rId9"/>
-      <w:footerReference w:type="first" r:id="rId10"/>
+      <w:headerReference w:type="default" r:id="rId8"/>
+      <w:footerReference w:type="default" r:id="rId9"/>
+      <w:headerReference w:type="first" r:id="rId10"/>
+      <w:footerReference w:type="first" r:id="rId11"/>
       <w:pgSz w:w="12240" w:h="15840"/>
       <w:pgMar w:top="1440" w:right="1440" w:bottom="1440" w:left="1440" w:header="720" w:footer="720" w:gutter="0"/>
       <w:cols w:space="720"/>
@@ -200,6 +700,22 @@
       </w:r>
     </w:p>
   </w:footnote>
+  <w:footnote w:id="1">
+    <w:p>
+      <w:pPr>
+        <w:pStyle w:val="FootnoteText"/>
+      </w:pPr>
+      <w:r>
+        <w:rPr>
+          <w:rStyle w:val="FootnoteReference"/>
+        </w:rPr>
+        <w:footnoteRef/>
+      </w:r>
+      <w:r>
+        <w:t xml:space="preserve"> Footnote Text.</w:t>
+      </w:r>
+    </w:p>
+  </w:footnote>
 </w:footnotes>
 </file>
 
@@ -251,7 +767,7 @@
             <w:noProof/>
             <w:sz w:val="18"/>
           </w:rPr>
-          <w:t>3</w:t>
+          <w:t>2</w:t>
         </w:r>
         <w:r>
           <w:rPr>
@@ -748,7 +1264,7 @@
   <w:abstractNum w:abstractNumId="2" w15:restartNumberingAfterBreak="0">
     <w:nsid w:val="FFFFFF7C"/>
     <w:multiLevelType w:val="singleLevel"/>
-    <w:tmpl w:val="357067DC"/>
+    <w:tmpl w:val="1808689E"/>
     <w:lvl w:ilvl="0">
       <w:start w:val="1"/>
       <w:numFmt w:val="decimal"/>
@@ -765,7 +1281,7 @@
   <w:abstractNum w:abstractNumId="3" w15:restartNumberingAfterBreak="0">
     <w:nsid w:val="FFFFFF7D"/>
     <w:multiLevelType w:val="singleLevel"/>
-    <w:tmpl w:val="154C543C"/>
+    <w:tmpl w:val="23D28C12"/>
     <w:lvl w:ilvl="0">
       <w:start w:val="1"/>
       <w:numFmt w:val="decimal"/>
@@ -782,7 +1298,7 @@
   <w:abstractNum w:abstractNumId="4" w15:restartNumberingAfterBreak="0">
     <w:nsid w:val="FFFFFF7E"/>
     <w:multiLevelType w:val="singleLevel"/>
-    <w:tmpl w:val="81A07F14"/>
+    <w:tmpl w:val="532C352E"/>
     <w:lvl w:ilvl="0">
       <w:start w:val="1"/>
       <w:numFmt w:val="decimal"/>
@@ -799,7 +1315,7 @@
   <w:abstractNum w:abstractNumId="5" w15:restartNumberingAfterBreak="0">
     <w:nsid w:val="FFFFFF7F"/>
     <w:multiLevelType w:val="singleLevel"/>
-    <w:tmpl w:val="6A3A9B64"/>
+    <w:tmpl w:val="6C8C9026"/>
     <w:lvl w:ilvl="0">
       <w:start w:val="1"/>
       <w:numFmt w:val="decimal"/>
@@ -816,7 +1332,7 @@
   <w:abstractNum w:abstractNumId="6" w15:restartNumberingAfterBreak="0">
     <w:nsid w:val="FFFFFF80"/>
     <w:multiLevelType w:val="singleLevel"/>
-    <w:tmpl w:val="3AE61576"/>
+    <w:tmpl w:val="5C885900"/>
     <w:lvl w:ilvl="0">
       <w:start w:val="1"/>
       <w:numFmt w:val="bullet"/>
@@ -836,7 +1352,7 @@
   <w:abstractNum w:abstractNumId="7" w15:restartNumberingAfterBreak="0">
     <w:nsid w:val="FFFFFF81"/>
     <w:multiLevelType w:val="singleLevel"/>
-    <w:tmpl w:val="71AE8110"/>
+    <w:tmpl w:val="1A66FD5A"/>
     <w:lvl w:ilvl="0">
       <w:start w:val="1"/>
       <w:numFmt w:val="bullet"/>
@@ -856,7 +1372,7 @@
   <w:abstractNum w:abstractNumId="8" w15:restartNumberingAfterBreak="0">
     <w:nsid w:val="FFFFFF82"/>
     <w:multiLevelType w:val="singleLevel"/>
-    <w:tmpl w:val="76DEA960"/>
+    <w:tmpl w:val="434AC160"/>
     <w:lvl w:ilvl="0">
       <w:start w:val="1"/>
       <w:numFmt w:val="bullet"/>
@@ -876,7 +1392,7 @@
   <w:abstractNum w:abstractNumId="9" w15:restartNumberingAfterBreak="0">
     <w:nsid w:val="FFFFFF83"/>
     <w:multiLevelType w:val="singleLevel"/>
-    <w:tmpl w:val="6C380C40"/>
+    <w:tmpl w:val="0C7895AE"/>
     <w:lvl w:ilvl="0">
       <w:start w:val="1"/>
       <w:numFmt w:val="bullet"/>
@@ -896,7 +1412,7 @@
   <w:abstractNum w:abstractNumId="10" w15:restartNumberingAfterBreak="0">
     <w:nsid w:val="FFFFFF88"/>
     <w:multiLevelType w:val="singleLevel"/>
-    <w:tmpl w:val="73D89682"/>
+    <w:tmpl w:val="14CA09C4"/>
     <w:lvl w:ilvl="0">
       <w:start w:val="1"/>
       <w:numFmt w:val="decimal"/>
@@ -913,7 +1429,7 @@
   <w:abstractNum w:abstractNumId="11" w15:restartNumberingAfterBreak="0">
     <w:nsid w:val="FFFFFF89"/>
     <w:multiLevelType w:val="singleLevel"/>
-    <w:tmpl w:val="8708ACB0"/>
+    <w:tmpl w:val="11D8E520"/>
     <w:lvl w:ilvl="0">
       <w:start w:val="1"/>
       <w:numFmt w:val="bullet"/>
@@ -1880,11 +2396,11 @@
     <w:link w:val="Heading1Char"/>
     <w:uiPriority w:val="9"/>
     <w:qFormat/>
-    <w:rsid w:val="00B73A2E"/>
+    <w:rsid w:val="00AD076C"/>
     <w:pPr>
       <w:keepNext/>
       <w:keepLines/>
-      <w:spacing w:before="480" w:after="480"/>
+      <w:spacing w:before="480" w:after="240"/>
       <w:outlineLvl w:val="0"/>
     </w:pPr>
     <w:rPr>
@@ -2098,10 +2614,13 @@
     <w:name w:val="Compact"/>
     <w:basedOn w:val="BodyText"/>
     <w:qFormat/>
-    <w:rsid w:val="00B73A2E"/>
-    <w:pPr>
-      <w:spacing w:before="100" w:after="100"/>
-    </w:pPr>
+    <w:rsid w:val="00FF5D5A"/>
+    <w:pPr>
+      <w:spacing w:before="40" w:after="40"/>
+    </w:pPr>
+    <w:rPr>
+      <w:sz w:val="20"/>
+    </w:rPr>
   </w:style>
   <w:style w:type="paragraph" w:styleId="Title">
     <w:name w:val="Title"/>
@@ -2871,7 +3390,7 @@
     <w:basedOn w:val="DefaultParagraphFont"/>
     <w:link w:val="Heading1"/>
     <w:uiPriority w:val="9"/>
-    <w:rsid w:val="00B73A2E"/>
+    <w:rsid w:val="00AD076C"/>
     <w:rPr>
       <w:rFonts w:eastAsiaTheme="majorEastAsia" w:cstheme="majorBidi"/>
       <w:b/>
@@ -3186,6 +3705,33 @@
     <w:rPr>
       <w:sz w:val="22"/>
     </w:rPr>
+  </w:style>
+  <w:style w:type="table" w:customStyle="1" w:styleId="Table">
+    <w:name w:val="Table"/>
+    <w:unhideWhenUsed/>
+    <w:qFormat/>
+    <w:rsid w:val="00AD076C"/>
+    <w:tblPr>
+      <w:tblInd w:w="0" w:type="dxa"/>
+      <w:tblBorders>
+        <w:top w:val="single" w:sz="4" w:space="0" w:color="auto"/>
+        <w:bottom w:val="single" w:sz="4" w:space="0" w:color="auto"/>
+      </w:tblBorders>
+      <w:tblCellMar>
+        <w:top w:w="0" w:type="dxa"/>
+        <w:left w:w="108" w:type="dxa"/>
+        <w:bottom w:w="0" w:type="dxa"/>
+        <w:right w:w="108" w:type="dxa"/>
+      </w:tblCellMar>
+    </w:tblPr>
+    <w:tblStylePr w:type="firstRow">
+      <w:tblPr/>
+      <w:tcPr>
+        <w:tcBorders>
+          <w:bottom w:val="single" w:sz="4" w:space="0" w:color="auto"/>
+        </w:tcBorders>
+      </w:tcPr>
+    </w:tblStylePr>
   </w:style>
 </w:styles>
 </file>

</xml_diff>

<commit_message>
Modify theme_nafo and templates to better follow NAFO plotting guidelines
</commit_message>
<xml_diff>
--- a/inst/docx/SCR_template.docx
+++ b/inst/docx/SCR_template.docx
@@ -9,8 +9,6 @@
           <w:lang w:val="en-CA"/>
         </w:rPr>
       </w:pPr>
-      <w:bookmarkStart w:id="0" w:name="_GoBack"/>
-      <w:bookmarkEnd w:id="0"/>
     </w:p>
     <w:p>
       <w:pPr>
@@ -33,61 +31,78 @@
           <w:lang w:val="en-CA"/>
         </w:rPr>
       </w:pPr>
-      <w:bookmarkStart w:id="1" w:name="heading-1"/>
+      <w:bookmarkStart w:id="0" w:name="heading-1"/>
       <w:r>
         <w:rPr>
           <w:lang w:val="en-CA"/>
         </w:rPr>
         <w:t xml:space="preserve"> Heading 1 </w:t>
+      </w:r>
+      <w:bookmarkEnd w:id="0"/>
+    </w:p>
+    <w:p>
+      <w:pPr>
+        <w:pStyle w:val="Heading2"/>
+        <w:rPr>
+          <w:lang w:val="en-CA"/>
+        </w:rPr>
+      </w:pPr>
+      <w:bookmarkStart w:id="1" w:name="heading-2"/>
+      <w:r>
+        <w:rPr>
+          <w:lang w:val="en-CA"/>
+        </w:rPr>
+        <w:t xml:space="preserve"> Heading 2 </w:t>
       </w:r>
       <w:bookmarkEnd w:id="1"/>
     </w:p>
     <w:p>
       <w:pPr>
-        <w:pStyle w:val="Heading2"/>
-        <w:rPr>
-          <w:lang w:val="en-CA"/>
-        </w:rPr>
-      </w:pPr>
-      <w:bookmarkStart w:id="2" w:name="heading-2"/>
+        <w:pStyle w:val="Heading3"/>
+        <w:rPr>
+          <w:lang w:val="en-CA"/>
+        </w:rPr>
+      </w:pPr>
+      <w:bookmarkStart w:id="2" w:name="heading-3"/>
       <w:r>
         <w:rPr>
           <w:lang w:val="en-CA"/>
         </w:rPr>
-        <w:t xml:space="preserve"> Heading 2 </w:t>
+        <w:t xml:space="preserve"> Heading 3 </w:t>
       </w:r>
       <w:bookmarkEnd w:id="2"/>
     </w:p>
     <w:p>
       <w:pPr>
-        <w:pStyle w:val="Heading3"/>
-        <w:rPr>
-          <w:lang w:val="en-CA"/>
-        </w:rPr>
-      </w:pPr>
-      <w:bookmarkStart w:id="3" w:name="heading-3"/>
+        <w:pStyle w:val="Heading4"/>
+        <w:rPr>
+          <w:lang w:val="en-CA"/>
+        </w:rPr>
+      </w:pPr>
+      <w:bookmarkStart w:id="3" w:name="heading-4"/>
       <w:r>
         <w:rPr>
           <w:lang w:val="en-CA"/>
         </w:rPr>
-        <w:t xml:space="preserve"> Heading 3 </w:t>
+        <w:t xml:space="preserve"> Heading 4 </w:t>
       </w:r>
       <w:bookmarkEnd w:id="3"/>
     </w:p>
     <w:p>
       <w:pPr>
-        <w:pStyle w:val="Heading4"/>
-        <w:rPr>
-          <w:lang w:val="en-CA"/>
-        </w:rPr>
-      </w:pPr>
-      <w:bookmarkStart w:id="4" w:name="heading-4"/>
+        <w:pStyle w:val="Heading5"/>
+        <w:rPr>
+          <w:lang w:val="en-CA"/>
+        </w:rPr>
+      </w:pPr>
+      <w:bookmarkStart w:id="4" w:name="heading-5"/>
       <w:r>
         <w:rPr>
           <w:lang w:val="en-CA"/>
         </w:rPr>
-        <w:t xml:space="preserve"> Heading 4 </w:t>
+        <w:t xml:space="preserve"> Heading 5 </w:t>
       </w:r>
+      <w:bookmarkStart w:id="5" w:name="heading-6"/>
       <w:bookmarkEnd w:id="4"/>
     </w:p>
     <w:p>
@@ -97,84 +112,67 @@
           <w:lang w:val="en-CA"/>
         </w:rPr>
       </w:pPr>
-      <w:bookmarkStart w:id="5" w:name="heading-5"/>
       <w:r>
         <w:rPr>
           <w:lang w:val="en-CA"/>
         </w:rPr>
-        <w:t xml:space="preserve"> Heading 5 </w:t>
+        <w:t>Hea</w:t>
       </w:r>
-      <w:bookmarkStart w:id="6" w:name="heading-6"/>
+      <w:r>
+        <w:rPr>
+          <w:lang w:val="en-CA"/>
+        </w:rPr>
+        <w:t xml:space="preserve">ding 6 </w:t>
+      </w:r>
       <w:bookmarkEnd w:id="5"/>
     </w:p>
     <w:p>
       <w:pPr>
-        <w:pStyle w:val="Heading5"/>
-        <w:rPr>
-          <w:lang w:val="en-CA"/>
-        </w:rPr>
-      </w:pPr>
+        <w:pStyle w:val="Heading7"/>
+        <w:rPr>
+          <w:lang w:val="en-CA"/>
+        </w:rPr>
+      </w:pPr>
+      <w:bookmarkStart w:id="6" w:name="heading-7"/>
       <w:r>
         <w:rPr>
           <w:lang w:val="en-CA"/>
         </w:rPr>
-        <w:t>Hea</w:t>
-      </w:r>
-      <w:r>
-        <w:rPr>
-          <w:lang w:val="en-CA"/>
-        </w:rPr>
-        <w:t xml:space="preserve">ding 6 </w:t>
+        <w:t xml:space="preserve"> Heading 7 </w:t>
       </w:r>
       <w:bookmarkEnd w:id="6"/>
     </w:p>
     <w:p>
       <w:pPr>
-        <w:pStyle w:val="Heading7"/>
-        <w:rPr>
-          <w:lang w:val="en-CA"/>
-        </w:rPr>
-      </w:pPr>
-      <w:bookmarkStart w:id="7" w:name="heading-7"/>
+        <w:pStyle w:val="Heading8"/>
+        <w:rPr>
+          <w:lang w:val="en-CA"/>
+        </w:rPr>
+      </w:pPr>
+      <w:bookmarkStart w:id="7" w:name="heading-8"/>
       <w:r>
         <w:rPr>
           <w:lang w:val="en-CA"/>
         </w:rPr>
-        <w:t xml:space="preserve"> Heading 7 </w:t>
+        <w:t xml:space="preserve"> Heading 8 </w:t>
       </w:r>
       <w:bookmarkEnd w:id="7"/>
     </w:p>
     <w:p>
       <w:pPr>
-        <w:pStyle w:val="Heading8"/>
-        <w:rPr>
-          <w:lang w:val="en-CA"/>
-        </w:rPr>
-      </w:pPr>
-      <w:bookmarkStart w:id="8" w:name="heading-8"/>
+        <w:pStyle w:val="Heading9"/>
+        <w:rPr>
+          <w:lang w:val="en-CA"/>
+        </w:rPr>
+      </w:pPr>
+      <w:bookmarkStart w:id="8" w:name="heading-9"/>
       <w:r>
         <w:rPr>
           <w:lang w:val="en-CA"/>
         </w:rPr>
-        <w:t xml:space="preserve"> Heading 8 </w:t>
+        <w:t xml:space="preserve"> Heading 9 </w:t>
       </w:r>
       <w:bookmarkEnd w:id="8"/>
-    </w:p>
-    <w:p>
-      <w:pPr>
-        <w:pStyle w:val="Heading9"/>
-        <w:rPr>
-          <w:lang w:val="en-CA"/>
-        </w:rPr>
-      </w:pPr>
-      <w:bookmarkStart w:id="9" w:name="heading-9"/>
-      <w:r>
-        <w:rPr>
-          <w:lang w:val="en-CA"/>
-        </w:rPr>
-        <w:t xml:space="preserve"> Heading 9 </w:t>
-      </w:r>
-      <w:bookmarkEnd w:id="9"/>
     </w:p>
     <w:p>
       <w:pPr>
@@ -503,11 +501,13 @@
     </w:p>
     <w:p>
       <w:pPr>
-        <w:pStyle w:val="Compact"/>
-        <w:rPr>
-          <w:lang w:val="en-CA"/>
-        </w:rPr>
-      </w:pPr>
+        <w:pStyle w:val="FigurewithCaption"/>
+        <w:rPr>
+          <w:lang w:val="en-CA"/>
+        </w:rPr>
+      </w:pPr>
+      <w:bookmarkStart w:id="9" w:name="_GoBack"/>
+      <w:bookmarkEnd w:id="9"/>
     </w:p>
     <w:sectPr>
       <w:headerReference w:type="default" r:id="rId8"/>
@@ -2800,6 +2800,10 @@
   <w:style w:type="paragraph" w:customStyle="1" w:styleId="Figure">
     <w:name w:val="Figure"/>
     <w:basedOn w:val="Normal"/>
+    <w:rsid w:val="00E82895"/>
+    <w:pPr>
+      <w:jc w:val="center"/>
+    </w:pPr>
   </w:style>
   <w:style w:type="paragraph" w:customStyle="1" w:styleId="FigurewithCaption">
     <w:name w:val="Figure with Caption"/>

</xml_diff>

<commit_message>
Initial attempt to apply the new NAFO template
</commit_message>
<xml_diff>
--- a/inst/docx/SCR_template.docx
+++ b/inst/docx/SCR_template.docx
@@ -1,14 +1,20 @@
 
 <file path=word/document.xml><?xml version="1.0" encoding="utf-8"?>
-<w:document xmlns:wpc="http://schemas.microsoft.com/office/word/2010/wordprocessingCanvas" xmlns:cx="http://schemas.microsoft.com/office/drawing/2014/chartex" xmlns:cx1="http://schemas.microsoft.com/office/drawing/2015/9/8/chartex" xmlns:mc="http://schemas.openxmlformats.org/markup-compatibility/2006" xmlns:o="urn:schemas-microsoft-com:office:office" xmlns:r="http://schemas.openxmlformats.org/officeDocument/2006/relationships" xmlns:m="http://schemas.openxmlformats.org/officeDocument/2006/math" xmlns:v="urn:schemas-microsoft-com:vml" xmlns:wp14="http://schemas.microsoft.com/office/word/2010/wordprocessingDrawing" xmlns:wp="http://schemas.openxmlformats.org/drawingml/2006/wordprocessingDrawing" xmlns:w10="urn:schemas-microsoft-com:office:word" xmlns:w="http://schemas.openxmlformats.org/wordprocessingml/2006/main" xmlns:w14="http://schemas.microsoft.com/office/word/2010/wordml" xmlns:w15="http://schemas.microsoft.com/office/word/2012/wordml" xmlns:w16se="http://schemas.microsoft.com/office/word/2015/wordml/symex" xmlns:wpg="http://schemas.microsoft.com/office/word/2010/wordprocessingGroup" xmlns:wpi="http://schemas.microsoft.com/office/word/2010/wordprocessingInk" xmlns:wne="http://schemas.microsoft.com/office/word/2006/wordml" xmlns:wps="http://schemas.microsoft.com/office/word/2010/wordprocessingShape" mc:Ignorable="w14 w15 w16se wp14">
+<w:document xmlns:wpc="http://schemas.microsoft.com/office/word/2010/wordprocessingCanvas" xmlns:cx="http://schemas.microsoft.com/office/drawing/2014/chartex" xmlns:cx1="http://schemas.microsoft.com/office/drawing/2015/9/8/chartex" xmlns:cx2="http://schemas.microsoft.com/office/drawing/2015/10/21/chartex" xmlns:cx3="http://schemas.microsoft.com/office/drawing/2016/5/9/chartex" xmlns:cx4="http://schemas.microsoft.com/office/drawing/2016/5/10/chartex" xmlns:cx5="http://schemas.microsoft.com/office/drawing/2016/5/11/chartex" xmlns:cx6="http://schemas.microsoft.com/office/drawing/2016/5/12/chartex" xmlns:cx7="http://schemas.microsoft.com/office/drawing/2016/5/13/chartex" xmlns:cx8="http://schemas.microsoft.com/office/drawing/2016/5/14/chartex" xmlns:mc="http://schemas.openxmlformats.org/markup-compatibility/2006" xmlns:aink="http://schemas.microsoft.com/office/drawing/2016/ink" xmlns:am3d="http://schemas.microsoft.com/office/drawing/2017/model3d" xmlns:o="urn:schemas-microsoft-com:office:office" xmlns:oel="http://schemas.microsoft.com/office/2019/extlst" xmlns:r="http://schemas.openxmlformats.org/officeDocument/2006/relationships" xmlns:m="http://schemas.openxmlformats.org/officeDocument/2006/math" xmlns:v="urn:schemas-microsoft-com:vml" xmlns:wp14="http://schemas.microsoft.com/office/word/2010/wordprocessingDrawing" xmlns:wp="http://schemas.openxmlformats.org/drawingml/2006/wordprocessingDrawing" xmlns:w10="urn:schemas-microsoft-com:office:word" xmlns:w="http://schemas.openxmlformats.org/wordprocessingml/2006/main" xmlns:w14="http://schemas.microsoft.com/office/word/2010/wordml" xmlns:w15="http://schemas.microsoft.com/office/word/2012/wordml" xmlns:w16cex="http://schemas.microsoft.com/office/word/2018/wordml/cex" xmlns:w16cid="http://schemas.microsoft.com/office/word/2016/wordml/cid" xmlns:w16="http://schemas.microsoft.com/office/word/2018/wordml" xmlns:w16sdtdh="http://schemas.microsoft.com/office/word/2020/wordml/sdtdatahash" xmlns:w16se="http://schemas.microsoft.com/office/word/2015/wordml/symex" xmlns:wpg="http://schemas.microsoft.com/office/word/2010/wordprocessingGroup" xmlns:wpi="http://schemas.microsoft.com/office/word/2010/wordprocessingInk" xmlns:wne="http://schemas.microsoft.com/office/word/2006/wordml" xmlns:wps="http://schemas.microsoft.com/office/word/2010/wordprocessingShape" mc:Ignorable="w14 w15 w16se w16cid w16 w16cex w16sdtdh wp14">
   <w:body>
     <w:p>
       <w:pPr>
-        <w:pStyle w:val="Compact"/>
-        <w:rPr>
-          <w:lang w:val="en-CA"/>
-        </w:rPr>
-      </w:pPr>
+        <w:pStyle w:val="Title"/>
+        <w:rPr>
+          <w:lang w:val="en-CA"/>
+        </w:rPr>
+      </w:pPr>
+      <w:r>
+        <w:rPr>
+          <w:lang w:val="en-CA"/>
+        </w:rPr>
+        <w:t>Title</w:t>
+      </w:r>
     </w:p>
     <w:p>
       <w:pPr>
@@ -375,7 +381,6 @@
               <w:rPr>
                 <w:lang w:val="en-CA"/>
               </w:rPr>
-              <w:lastRenderedPageBreak/>
               <w:t xml:space="preserve"> 1 </w:t>
             </w:r>
           </w:p>
@@ -412,6 +417,7 @@
         <w:rPr>
           <w:lang w:val="en-CA"/>
         </w:rPr>
+        <w:lastRenderedPageBreak/>
         <w:t xml:space="preserve"> Image Caption </w:t>
       </w:r>
     </w:p>
@@ -506,14 +512,14 @@
           <w:lang w:val="en-CA"/>
         </w:rPr>
       </w:pPr>
-      <w:bookmarkStart w:id="9" w:name="_GoBack"/>
-      <w:bookmarkEnd w:id="9"/>
     </w:p>
     <w:sectPr>
-      <w:headerReference w:type="default" r:id="rId8"/>
-      <w:footerReference w:type="default" r:id="rId9"/>
-      <w:headerReference w:type="first" r:id="rId10"/>
-      <w:footerReference w:type="first" r:id="rId11"/>
+      <w:headerReference w:type="even" r:id="rId8"/>
+      <w:headerReference w:type="default" r:id="rId9"/>
+      <w:footerReference w:type="even" r:id="rId10"/>
+      <w:footerReference w:type="default" r:id="rId11"/>
+      <w:headerReference w:type="first" r:id="rId12"/>
+      <w:footerReference w:type="first" r:id="rId13"/>
       <w:pgSz w:w="12240" w:h="15840"/>
       <w:pgMar w:top="1440" w:right="1440" w:bottom="1440" w:left="1440" w:header="720" w:footer="720" w:gutter="0"/>
       <w:cols w:space="720"/>
@@ -525,7 +531,7 @@
 </file>
 
 <file path=word/endnotes.xml><?xml version="1.0" encoding="utf-8"?>
-<w:endnotes xmlns:wpc="http://schemas.microsoft.com/office/word/2010/wordprocessingCanvas" xmlns:cx="http://schemas.microsoft.com/office/drawing/2014/chartex" xmlns:cx1="http://schemas.microsoft.com/office/drawing/2015/9/8/chartex" xmlns:mc="http://schemas.openxmlformats.org/markup-compatibility/2006" xmlns:o="urn:schemas-microsoft-com:office:office" xmlns:r="http://schemas.openxmlformats.org/officeDocument/2006/relationships" xmlns:m="http://schemas.openxmlformats.org/officeDocument/2006/math" xmlns:v="urn:schemas-microsoft-com:vml" xmlns:wp14="http://schemas.microsoft.com/office/word/2010/wordprocessingDrawing" xmlns:wp="http://schemas.openxmlformats.org/drawingml/2006/wordprocessingDrawing" xmlns:w10="urn:schemas-microsoft-com:office:word" xmlns:w="http://schemas.openxmlformats.org/wordprocessingml/2006/main" xmlns:w14="http://schemas.microsoft.com/office/word/2010/wordml" xmlns:w15="http://schemas.microsoft.com/office/word/2012/wordml" xmlns:w16se="http://schemas.microsoft.com/office/word/2015/wordml/symex" xmlns:wpg="http://schemas.microsoft.com/office/word/2010/wordprocessingGroup" xmlns:wpi="http://schemas.microsoft.com/office/word/2010/wordprocessingInk" xmlns:wne="http://schemas.microsoft.com/office/word/2006/wordml" xmlns:wps="http://schemas.microsoft.com/office/word/2010/wordprocessingShape" mc:Ignorable="w14 w15 w16se wp14">
+<w:endnotes xmlns:wpc="http://schemas.microsoft.com/office/word/2010/wordprocessingCanvas" xmlns:cx="http://schemas.microsoft.com/office/drawing/2014/chartex" xmlns:cx1="http://schemas.microsoft.com/office/drawing/2015/9/8/chartex" xmlns:cx2="http://schemas.microsoft.com/office/drawing/2015/10/21/chartex" xmlns:cx3="http://schemas.microsoft.com/office/drawing/2016/5/9/chartex" xmlns:cx4="http://schemas.microsoft.com/office/drawing/2016/5/10/chartex" xmlns:cx5="http://schemas.microsoft.com/office/drawing/2016/5/11/chartex" xmlns:cx6="http://schemas.microsoft.com/office/drawing/2016/5/12/chartex" xmlns:cx7="http://schemas.microsoft.com/office/drawing/2016/5/13/chartex" xmlns:cx8="http://schemas.microsoft.com/office/drawing/2016/5/14/chartex" xmlns:mc="http://schemas.openxmlformats.org/markup-compatibility/2006" xmlns:aink="http://schemas.microsoft.com/office/drawing/2016/ink" xmlns:am3d="http://schemas.microsoft.com/office/drawing/2017/model3d" xmlns:o="urn:schemas-microsoft-com:office:office" xmlns:oel="http://schemas.microsoft.com/office/2019/extlst" xmlns:r="http://schemas.openxmlformats.org/officeDocument/2006/relationships" xmlns:m="http://schemas.openxmlformats.org/officeDocument/2006/math" xmlns:v="urn:schemas-microsoft-com:vml" xmlns:wp14="http://schemas.microsoft.com/office/word/2010/wordprocessingDrawing" xmlns:wp="http://schemas.openxmlformats.org/drawingml/2006/wordprocessingDrawing" xmlns:w10="urn:schemas-microsoft-com:office:word" xmlns:w="http://schemas.openxmlformats.org/wordprocessingml/2006/main" xmlns:w14="http://schemas.microsoft.com/office/word/2010/wordml" xmlns:w15="http://schemas.microsoft.com/office/word/2012/wordml" xmlns:w16cex="http://schemas.microsoft.com/office/word/2018/wordml/cex" xmlns:w16cid="http://schemas.microsoft.com/office/word/2016/wordml/cid" xmlns:w16="http://schemas.microsoft.com/office/word/2018/wordml" xmlns:w16sdtdh="http://schemas.microsoft.com/office/word/2020/wordml/sdtdatahash" xmlns:w16se="http://schemas.microsoft.com/office/word/2015/wordml/symex" xmlns:wpg="http://schemas.microsoft.com/office/word/2010/wordprocessingGroup" xmlns:wpi="http://schemas.microsoft.com/office/word/2010/wordprocessingInk" xmlns:wne="http://schemas.microsoft.com/office/word/2006/wordml" xmlns:wps="http://schemas.microsoft.com/office/word/2010/wordprocessingShape" mc:Ignorable="w14 w15 w16se w16cid w16 w16cex w16sdtdh wp14">
   <w:endnote w:type="separator" w:id="-1">
     <w:p>
       <w:pPr>
@@ -550,142 +556,207 @@
 </file>
 
 <file path=word/footer1.xml><?xml version="1.0" encoding="utf-8"?>
-<w:ftr xmlns:wpc="http://schemas.microsoft.com/office/word/2010/wordprocessingCanvas" xmlns:cx="http://schemas.microsoft.com/office/drawing/2014/chartex" xmlns:cx1="http://schemas.microsoft.com/office/drawing/2015/9/8/chartex" xmlns:mc="http://schemas.openxmlformats.org/markup-compatibility/2006" xmlns:o="urn:schemas-microsoft-com:office:office" xmlns:r="http://schemas.openxmlformats.org/officeDocument/2006/relationships" xmlns:m="http://schemas.openxmlformats.org/officeDocument/2006/math" xmlns:v="urn:schemas-microsoft-com:vml" xmlns:wp14="http://schemas.microsoft.com/office/word/2010/wordprocessingDrawing" xmlns:wp="http://schemas.openxmlformats.org/drawingml/2006/wordprocessingDrawing" xmlns:w10="urn:schemas-microsoft-com:office:word" xmlns:w="http://schemas.openxmlformats.org/wordprocessingml/2006/main" xmlns:w14="http://schemas.microsoft.com/office/word/2010/wordml" xmlns:w15="http://schemas.microsoft.com/office/word/2012/wordml" xmlns:w16se="http://schemas.microsoft.com/office/word/2015/wordml/symex" xmlns:wpg="http://schemas.microsoft.com/office/word/2010/wordprocessingGroup" xmlns:wpi="http://schemas.microsoft.com/office/word/2010/wordprocessingInk" xmlns:wne="http://schemas.microsoft.com/office/word/2006/wordml" xmlns:wps="http://schemas.microsoft.com/office/word/2010/wordprocessingShape" mc:Ignorable="w14 w15 w16se wp14">
+<w:ftr xmlns:wpc="http://schemas.microsoft.com/office/word/2010/wordprocessingCanvas" xmlns:cx="http://schemas.microsoft.com/office/drawing/2014/chartex" xmlns:cx1="http://schemas.microsoft.com/office/drawing/2015/9/8/chartex" xmlns:cx2="http://schemas.microsoft.com/office/drawing/2015/10/21/chartex" xmlns:cx3="http://schemas.microsoft.com/office/drawing/2016/5/9/chartex" xmlns:cx4="http://schemas.microsoft.com/office/drawing/2016/5/10/chartex" xmlns:cx5="http://schemas.microsoft.com/office/drawing/2016/5/11/chartex" xmlns:cx6="http://schemas.microsoft.com/office/drawing/2016/5/12/chartex" xmlns:cx7="http://schemas.microsoft.com/office/drawing/2016/5/13/chartex" xmlns:cx8="http://schemas.microsoft.com/office/drawing/2016/5/14/chartex" xmlns:mc="http://schemas.openxmlformats.org/markup-compatibility/2006" xmlns:aink="http://schemas.microsoft.com/office/drawing/2016/ink" xmlns:am3d="http://schemas.microsoft.com/office/drawing/2017/model3d" xmlns:o="urn:schemas-microsoft-com:office:office" xmlns:oel="http://schemas.microsoft.com/office/2019/extlst" xmlns:r="http://schemas.openxmlformats.org/officeDocument/2006/relationships" xmlns:m="http://schemas.openxmlformats.org/officeDocument/2006/math" xmlns:v="urn:schemas-microsoft-com:vml" xmlns:wp14="http://schemas.microsoft.com/office/word/2010/wordprocessingDrawing" xmlns:wp="http://schemas.openxmlformats.org/drawingml/2006/wordprocessingDrawing" xmlns:w10="urn:schemas-microsoft-com:office:word" xmlns:w="http://schemas.openxmlformats.org/wordprocessingml/2006/main" xmlns:w14="http://schemas.microsoft.com/office/word/2010/wordml" xmlns:w15="http://schemas.microsoft.com/office/word/2012/wordml" xmlns:w16cex="http://schemas.microsoft.com/office/word/2018/wordml/cex" xmlns:w16cid="http://schemas.microsoft.com/office/word/2016/wordml/cid" xmlns:w16="http://schemas.microsoft.com/office/word/2018/wordml" xmlns:w16sdtdh="http://schemas.microsoft.com/office/word/2020/wordml/sdtdatahash" xmlns:w16se="http://schemas.microsoft.com/office/word/2015/wordml/symex" xmlns:wpg="http://schemas.microsoft.com/office/word/2010/wordprocessingGroup" xmlns:wpi="http://schemas.microsoft.com/office/word/2010/wordprocessingInk" xmlns:wne="http://schemas.microsoft.com/office/word/2006/wordml" xmlns:wps="http://schemas.microsoft.com/office/word/2010/wordprocessingShape" mc:Ignorable="w14 w15 w16se w16cid w16 w16cex w16sdtdh wp14">
   <w:p>
     <w:pPr>
-      <w:tabs>
-        <w:tab w:val="center" w:pos="4320"/>
-        <w:tab w:val="center" w:pos="4680"/>
-        <w:tab w:val="right" w:pos="8640"/>
-        <w:tab w:val="right" w:pos="9360"/>
-      </w:tabs>
-      <w:spacing w:after="120"/>
-      <w:jc w:val="center"/>
-      <w:rPr>
-        <w:rFonts w:ascii="Cambria" w:eastAsia="Cambria" w:hAnsi="Cambria" w:cs="Times New Roman"/>
-        <w:color w:val="808080"/>
-        <w:sz w:val="18"/>
-      </w:rPr>
+      <w:pStyle w:val="Footer"/>
     </w:pPr>
-    <w:r>
-      <w:rPr>
-        <w:rFonts w:ascii="Cambria" w:eastAsia="Cambria" w:hAnsi="Cambria" w:cs="Times New Roman"/>
-        <w:color w:val="808080"/>
-        <w:sz w:val="18"/>
-      </w:rPr>
-      <w:t>Northwest Atlantic Fisheries Organization</w:t>
-    </w:r>
-    <w:r>
-      <w:rPr>
-        <w:rFonts w:ascii="Cambria" w:eastAsia="Cambria" w:hAnsi="Cambria" w:cs="Times New Roman"/>
-        <w:noProof/>
-        <w:color w:val="808080"/>
-        <w:sz w:val="18"/>
-      </w:rPr>
-      <w:tab/>
-    </w:r>
-    <w:r>
-      <w:rPr>
-        <w:rFonts w:ascii="Cambria" w:eastAsia="Cambria" w:hAnsi="Cambria" w:cs="Times New Roman"/>
-        <w:noProof/>
-        <w:color w:val="808080"/>
-        <w:sz w:val="18"/>
-      </w:rPr>
-      <w:tab/>
-    </w:r>
-    <w:r>
-      <w:rPr>
-        <w:rFonts w:ascii="Cambria" w:eastAsia="Cambria" w:hAnsi="Cambria" w:cs="Times New Roman"/>
-        <w:noProof/>
-        <w:color w:val="808080"/>
-        <w:sz w:val="18"/>
-      </w:rPr>
-      <w:drawing>
-        <wp:inline distT="0" distB="0" distL="0" distR="0" wp14:anchorId="77C518D8" wp14:editId="5F5700A4">
-          <wp:extent cx="228600" cy="228600"/>
-          <wp:effectExtent l="0" t="0" r="0" b="0"/>
-          <wp:docPr id="18" name="Picture 3"/>
-          <wp:cNvGraphicFramePr>
-            <a:graphicFrameLocks xmlns:a="http://schemas.openxmlformats.org/drawingml/2006/main" noChangeAspect="1"/>
-          </wp:cNvGraphicFramePr>
-          <a:graphic xmlns:a="http://schemas.openxmlformats.org/drawingml/2006/main">
-            <a:graphicData uri="http://schemas.openxmlformats.org/drawingml/2006/picture">
-              <pic:pic xmlns:pic="http://schemas.openxmlformats.org/drawingml/2006/picture">
-                <pic:nvPicPr>
-                  <pic:cNvPr id="0" name="Picture 3"/>
-                  <pic:cNvPicPr>
-                    <a:picLocks noChangeAspect="1" noChangeArrowheads="1"/>
-                  </pic:cNvPicPr>
-                </pic:nvPicPr>
-                <pic:blipFill>
-                  <a:blip r:embed="rId1">
-                    <a:extLst>
-                      <a:ext uri="{28A0092B-C50C-407E-A947-70E740481C1C}">
-                        <a14:useLocalDpi xmlns:a14="http://schemas.microsoft.com/office/drawing/2010/main" val="0"/>
-                      </a:ext>
-                    </a:extLst>
-                  </a:blip>
-                  <a:srcRect/>
-                  <a:stretch>
-                    <a:fillRect/>
-                  </a:stretch>
-                </pic:blipFill>
-                <pic:spPr bwMode="auto">
-                  <a:xfrm>
-                    <a:off x="0" y="0"/>
-                    <a:ext cx="228600" cy="228600"/>
-                  </a:xfrm>
-                  <a:prstGeom prst="rect">
-                    <a:avLst/>
-                  </a:prstGeom>
-                  <a:noFill/>
-                  <a:ln>
-                    <a:noFill/>
-                  </a:ln>
-                </pic:spPr>
-              </pic:pic>
-            </a:graphicData>
-          </a:graphic>
-        </wp:inline>
-      </w:drawing>
-    </w:r>
-    <w:r>
-      <w:rPr>
-        <w:rFonts w:ascii="Cambria" w:eastAsia="Cambria" w:hAnsi="Cambria" w:cs="Times New Roman"/>
-        <w:color w:val="808080"/>
-        <w:sz w:val="18"/>
-      </w:rPr>
-      <w:tab/>
-      <w:t>www.nafo.int</w:t>
-    </w:r>
   </w:p>
 </w:ftr>
 </file>
 
 <file path=word/footer2.xml><?xml version="1.0" encoding="utf-8"?>
-<w:ftr xmlns:wpc="http://schemas.microsoft.com/office/word/2010/wordprocessingCanvas" xmlns:cx="http://schemas.microsoft.com/office/drawing/2014/chartex" xmlns:cx1="http://schemas.microsoft.com/office/drawing/2015/9/8/chartex" xmlns:mc="http://schemas.openxmlformats.org/markup-compatibility/2006" xmlns:o="urn:schemas-microsoft-com:office:office" xmlns:r="http://schemas.openxmlformats.org/officeDocument/2006/relationships" xmlns:m="http://schemas.openxmlformats.org/officeDocument/2006/math" xmlns:v="urn:schemas-microsoft-com:vml" xmlns:wp14="http://schemas.microsoft.com/office/word/2010/wordprocessingDrawing" xmlns:wp="http://schemas.openxmlformats.org/drawingml/2006/wordprocessingDrawing" xmlns:w10="urn:schemas-microsoft-com:office:word" xmlns:w="http://schemas.openxmlformats.org/wordprocessingml/2006/main" xmlns:w14="http://schemas.microsoft.com/office/word/2010/wordml" xmlns:w15="http://schemas.microsoft.com/office/word/2012/wordml" xmlns:w16se="http://schemas.microsoft.com/office/word/2015/wordml/symex" xmlns:wpg="http://schemas.microsoft.com/office/word/2010/wordprocessingGroup" xmlns:wpi="http://schemas.microsoft.com/office/word/2010/wordprocessingInk" xmlns:wne="http://schemas.microsoft.com/office/word/2006/wordml" xmlns:wps="http://schemas.microsoft.com/office/word/2010/wordprocessingShape" mc:Ignorable="w14 w15 w16se wp14">
-  <w:p>
-    <w:pPr>
-      <w:tabs>
-        <w:tab w:val="center" w:pos="4320"/>
-        <w:tab w:val="center" w:pos="4680"/>
-        <w:tab w:val="right" w:pos="8640"/>
-        <w:tab w:val="right" w:pos="9360"/>
-      </w:tabs>
-      <w:spacing w:after="120"/>
-      <w:jc w:val="center"/>
+<w:ftr xmlns:wpc="http://schemas.microsoft.com/office/word/2010/wordprocessingCanvas" xmlns:cx="http://schemas.microsoft.com/office/drawing/2014/chartex" xmlns:cx1="http://schemas.microsoft.com/office/drawing/2015/9/8/chartex" xmlns:cx2="http://schemas.microsoft.com/office/drawing/2015/10/21/chartex" xmlns:cx3="http://schemas.microsoft.com/office/drawing/2016/5/9/chartex" xmlns:cx4="http://schemas.microsoft.com/office/drawing/2016/5/10/chartex" xmlns:cx5="http://schemas.microsoft.com/office/drawing/2016/5/11/chartex" xmlns:cx6="http://schemas.microsoft.com/office/drawing/2016/5/12/chartex" xmlns:cx7="http://schemas.microsoft.com/office/drawing/2016/5/13/chartex" xmlns:cx8="http://schemas.microsoft.com/office/drawing/2016/5/14/chartex" xmlns:mc="http://schemas.openxmlformats.org/markup-compatibility/2006" xmlns:aink="http://schemas.microsoft.com/office/drawing/2016/ink" xmlns:am3d="http://schemas.microsoft.com/office/drawing/2017/model3d" xmlns:o="urn:schemas-microsoft-com:office:office" xmlns:oel="http://schemas.microsoft.com/office/2019/extlst" xmlns:r="http://schemas.openxmlformats.org/officeDocument/2006/relationships" xmlns:m="http://schemas.openxmlformats.org/officeDocument/2006/math" xmlns:v="urn:schemas-microsoft-com:vml" xmlns:wp14="http://schemas.microsoft.com/office/word/2010/wordprocessingDrawing" xmlns:wp="http://schemas.openxmlformats.org/drawingml/2006/wordprocessingDrawing" xmlns:w10="urn:schemas-microsoft-com:office:word" xmlns:w="http://schemas.openxmlformats.org/wordprocessingml/2006/main" xmlns:w14="http://schemas.microsoft.com/office/word/2010/wordml" xmlns:w15="http://schemas.microsoft.com/office/word/2012/wordml" xmlns:w16cex="http://schemas.microsoft.com/office/word/2018/wordml/cex" xmlns:w16cid="http://schemas.microsoft.com/office/word/2016/wordml/cid" xmlns:w16="http://schemas.microsoft.com/office/word/2018/wordml" xmlns:w16sdtdh="http://schemas.microsoft.com/office/word/2020/wordml/sdtdatahash" xmlns:w16se="http://schemas.microsoft.com/office/word/2015/wordml/symex" xmlns:wpg="http://schemas.microsoft.com/office/word/2010/wordprocessingGroup" xmlns:wpi="http://schemas.microsoft.com/office/word/2010/wordprocessingInk" xmlns:wne="http://schemas.microsoft.com/office/word/2006/wordml" xmlns:wps="http://schemas.microsoft.com/office/word/2010/wordprocessingShape" mc:Ignorable="w14 w15 w16se w16cid w16 w16cex w16sdtdh wp14">
+  <w:sdt>
+    <w:sdtPr>
       <w:rPr>
-        <w:rFonts w:ascii="Cambria" w:eastAsia="Cambria" w:hAnsi="Cambria" w:cs="Times New Roman"/>
-        <w:color w:val="808080"/>
-        <w:sz w:val="18"/>
+        <w:rFonts w:ascii="Cambria" w:hAnsi="Cambria"/>
+        <w:sz w:val="20"/>
+        <w:szCs w:val="20"/>
       </w:rPr>
-    </w:pPr>
-  </w:p>
+      <w:id w:val="1244925548"/>
+      <w:docPartObj>
+        <w:docPartGallery w:val="Page Numbers (Bottom of Page)"/>
+        <w:docPartUnique/>
+      </w:docPartObj>
+    </w:sdtPr>
+    <w:sdtContent>
+      <w:p>
+        <w:pPr>
+          <w:widowControl w:val="0"/>
+          <w:tabs>
+            <w:tab w:val="center" w:pos="4680"/>
+            <w:tab w:val="right" w:pos="9360"/>
+          </w:tabs>
+          <w:autoSpaceDE w:val="0"/>
+          <w:autoSpaceDN w:val="0"/>
+          <w:spacing w:after="0"/>
+          <w:jc w:val="center"/>
+          <w:rPr>
+            <w:rFonts w:ascii="Cambria" w:hAnsi="Cambria"/>
+            <w:sz w:val="20"/>
+            <w:szCs w:val="20"/>
+          </w:rPr>
+        </w:pPr>
+        <w:sdt>
+          <w:sdtPr>
+            <w:rPr>
+              <w:rFonts w:ascii="Cambria" w:hAnsi="Cambria"/>
+              <w:sz w:val="18"/>
+              <w:szCs w:val="18"/>
+            </w:rPr>
+            <w:id w:val="2132659224"/>
+            <w:docPartObj>
+              <w:docPartGallery w:val="Page Numbers (Bottom of Page)"/>
+              <w:docPartUnique/>
+            </w:docPartObj>
+          </w:sdtPr>
+          <w:sdtContent>
+            <w:r>
+              <w:rPr>
+                <w:rFonts w:ascii="Cambria" w:hAnsi="Cambria"/>
+                <w:sz w:val="18"/>
+                <w:szCs w:val="18"/>
+              </w:rPr>
+              <w:t>Northwest Atlantic Fisheries Organization</w:t>
+            </w:r>
+            <w:r>
+              <w:rPr>
+                <w:rFonts w:ascii="Cambria" w:hAnsi="Cambria"/>
+                <w:sz w:val="18"/>
+                <w:szCs w:val="18"/>
+              </w:rPr>
+              <w:ptab w:relativeTo="margin" w:alignment="center" w:leader="none"/>
+            </w:r>
+            <w:r>
+              <w:rPr>
+                <w:rFonts w:ascii="Cambria" w:hAnsi="Cambria"/>
+                <w:sz w:val="18"/>
+                <w:szCs w:val="18"/>
+              </w:rPr>
+              <w:ptab w:relativeTo="margin" w:alignment="right" w:leader="none"/>
+            </w:r>
+            <w:r>
+              <w:rPr>
+                <w:rFonts w:ascii="Cambria" w:hAnsi="Cambria"/>
+                <w:sz w:val="18"/>
+                <w:szCs w:val="18"/>
+              </w:rPr>
+              <w:t>www.nafo.int</w:t>
+            </w:r>
+          </w:sdtContent>
+        </w:sdt>
+        <w:r>
+          <w:rPr>
+            <w:rFonts w:ascii="Cambria" w:hAnsi="Cambria"/>
+            <w:sz w:val="18"/>
+            <w:szCs w:val="18"/>
+          </w:rPr>
+          <w:t xml:space="preserve"> </w:t>
+        </w:r>
+      </w:p>
+    </w:sdtContent>
+  </w:sdt>
+</w:ftr>
+</file>
+
+<file path=word/footer3.xml><?xml version="1.0" encoding="utf-8"?>
+<w:ftr xmlns:wpc="http://schemas.microsoft.com/office/word/2010/wordprocessingCanvas" xmlns:cx="http://schemas.microsoft.com/office/drawing/2014/chartex" xmlns:cx1="http://schemas.microsoft.com/office/drawing/2015/9/8/chartex" xmlns:cx2="http://schemas.microsoft.com/office/drawing/2015/10/21/chartex" xmlns:cx3="http://schemas.microsoft.com/office/drawing/2016/5/9/chartex" xmlns:cx4="http://schemas.microsoft.com/office/drawing/2016/5/10/chartex" xmlns:cx5="http://schemas.microsoft.com/office/drawing/2016/5/11/chartex" xmlns:cx6="http://schemas.microsoft.com/office/drawing/2016/5/12/chartex" xmlns:cx7="http://schemas.microsoft.com/office/drawing/2016/5/13/chartex" xmlns:cx8="http://schemas.microsoft.com/office/drawing/2016/5/14/chartex" xmlns:mc="http://schemas.openxmlformats.org/markup-compatibility/2006" xmlns:aink="http://schemas.microsoft.com/office/drawing/2016/ink" xmlns:am3d="http://schemas.microsoft.com/office/drawing/2017/model3d" xmlns:o="urn:schemas-microsoft-com:office:office" xmlns:oel="http://schemas.microsoft.com/office/2019/extlst" xmlns:r="http://schemas.openxmlformats.org/officeDocument/2006/relationships" xmlns:m="http://schemas.openxmlformats.org/officeDocument/2006/math" xmlns:v="urn:schemas-microsoft-com:vml" xmlns:wp14="http://schemas.microsoft.com/office/word/2010/wordprocessingDrawing" xmlns:wp="http://schemas.openxmlformats.org/drawingml/2006/wordprocessingDrawing" xmlns:w10="urn:schemas-microsoft-com:office:word" xmlns:w="http://schemas.openxmlformats.org/wordprocessingml/2006/main" xmlns:w14="http://schemas.microsoft.com/office/word/2010/wordml" xmlns:w15="http://schemas.microsoft.com/office/word/2012/wordml" xmlns:w16cex="http://schemas.microsoft.com/office/word/2018/wordml/cex" xmlns:w16cid="http://schemas.microsoft.com/office/word/2016/wordml/cid" xmlns:w16="http://schemas.microsoft.com/office/word/2018/wordml" xmlns:w16sdtdh="http://schemas.microsoft.com/office/word/2020/wordml/sdtdatahash" xmlns:w16se="http://schemas.microsoft.com/office/word/2015/wordml/symex" xmlns:wpg="http://schemas.microsoft.com/office/word/2010/wordprocessingGroup" xmlns:wpi="http://schemas.microsoft.com/office/word/2010/wordprocessingInk" xmlns:wne="http://schemas.microsoft.com/office/word/2006/wordml" xmlns:wps="http://schemas.microsoft.com/office/word/2010/wordprocessingShape" mc:Ignorable="w14 w15 w16se w16cid w16 w16cex w16sdtdh wp14">
+  <w:sdt>
+    <w:sdtPr>
+      <w:rPr>
+        <w:rFonts w:ascii="Cambria" w:hAnsi="Cambria"/>
+        <w:sz w:val="20"/>
+        <w:szCs w:val="20"/>
+      </w:rPr>
+      <w:id w:val="-241948835"/>
+      <w:docPartObj>
+        <w:docPartGallery w:val="Page Numbers (Bottom of Page)"/>
+        <w:docPartUnique/>
+      </w:docPartObj>
+    </w:sdtPr>
+    <w:sdtContent>
+      <w:p>
+        <w:pPr>
+          <w:widowControl w:val="0"/>
+          <w:tabs>
+            <w:tab w:val="center" w:pos="4680"/>
+            <w:tab w:val="right" w:pos="9360"/>
+          </w:tabs>
+          <w:autoSpaceDE w:val="0"/>
+          <w:autoSpaceDN w:val="0"/>
+          <w:spacing w:after="0"/>
+          <w:jc w:val="center"/>
+          <w:rPr>
+            <w:rFonts w:ascii="Cambria" w:hAnsi="Cambria"/>
+            <w:sz w:val="20"/>
+            <w:szCs w:val="20"/>
+          </w:rPr>
+        </w:pPr>
+        <w:sdt>
+          <w:sdtPr>
+            <w:rPr>
+              <w:rFonts w:ascii="Cambria" w:hAnsi="Cambria"/>
+              <w:sz w:val="18"/>
+              <w:szCs w:val="18"/>
+            </w:rPr>
+            <w:id w:val="1571385557"/>
+            <w:docPartObj>
+              <w:docPartGallery w:val="Page Numbers (Bottom of Page)"/>
+              <w:docPartUnique/>
+            </w:docPartObj>
+          </w:sdtPr>
+          <w:sdtContent>
+            <w:r>
+              <w:rPr>
+                <w:rFonts w:ascii="Cambria" w:hAnsi="Cambria"/>
+                <w:sz w:val="18"/>
+                <w:szCs w:val="18"/>
+              </w:rPr>
+              <w:t>Northwest Atlantic Fisheries Organization</w:t>
+            </w:r>
+            <w:r>
+              <w:rPr>
+                <w:rFonts w:ascii="Cambria" w:hAnsi="Cambria"/>
+                <w:sz w:val="18"/>
+                <w:szCs w:val="18"/>
+              </w:rPr>
+              <w:ptab w:relativeTo="margin" w:alignment="center" w:leader="none"/>
+            </w:r>
+            <w:r>
+              <w:rPr>
+                <w:rFonts w:ascii="Cambria" w:hAnsi="Cambria"/>
+                <w:sz w:val="18"/>
+                <w:szCs w:val="18"/>
+              </w:rPr>
+              <w:ptab w:relativeTo="margin" w:alignment="right" w:leader="none"/>
+            </w:r>
+            <w:r>
+              <w:rPr>
+                <w:rFonts w:ascii="Cambria" w:hAnsi="Cambria"/>
+                <w:sz w:val="18"/>
+                <w:szCs w:val="18"/>
+              </w:rPr>
+              <w:t>www.nafo.int</w:t>
+            </w:r>
+          </w:sdtContent>
+        </w:sdt>
+        <w:r>
+          <w:rPr>
+            <w:rFonts w:ascii="Cambria" w:hAnsi="Cambria"/>
+            <w:sz w:val="18"/>
+            <w:szCs w:val="18"/>
+          </w:rPr>
+          <w:t xml:space="preserve"> </w:t>
+        </w:r>
+      </w:p>
+    </w:sdtContent>
+  </w:sdt>
 </w:ftr>
 </file>
 
 <file path=word/footnotes.xml><?xml version="1.0" encoding="utf-8"?>
-<w:footnotes xmlns:wpc="http://schemas.microsoft.com/office/word/2010/wordprocessingCanvas" xmlns:cx="http://schemas.microsoft.com/office/drawing/2014/chartex" xmlns:cx1="http://schemas.microsoft.com/office/drawing/2015/9/8/chartex" xmlns:mc="http://schemas.openxmlformats.org/markup-compatibility/2006" xmlns:o="urn:schemas-microsoft-com:office:office" xmlns:r="http://schemas.openxmlformats.org/officeDocument/2006/relationships" xmlns:m="http://schemas.openxmlformats.org/officeDocument/2006/math" xmlns:v="urn:schemas-microsoft-com:vml" xmlns:wp14="http://schemas.microsoft.com/office/word/2010/wordprocessingDrawing" xmlns:wp="http://schemas.openxmlformats.org/drawingml/2006/wordprocessingDrawing" xmlns:w10="urn:schemas-microsoft-com:office:word" xmlns:w="http://schemas.openxmlformats.org/wordprocessingml/2006/main" xmlns:w14="http://schemas.microsoft.com/office/word/2010/wordml" xmlns:w15="http://schemas.microsoft.com/office/word/2012/wordml" xmlns:w16se="http://schemas.microsoft.com/office/word/2015/wordml/symex" xmlns:wpg="http://schemas.microsoft.com/office/word/2010/wordprocessingGroup" xmlns:wpi="http://schemas.microsoft.com/office/word/2010/wordprocessingInk" xmlns:wne="http://schemas.microsoft.com/office/word/2006/wordml" xmlns:wps="http://schemas.microsoft.com/office/word/2010/wordprocessingShape" mc:Ignorable="w14 w15 w16se wp14">
+<w:footnotes xmlns:wpc="http://schemas.microsoft.com/office/word/2010/wordprocessingCanvas" xmlns:cx="http://schemas.microsoft.com/office/drawing/2014/chartex" xmlns:cx1="http://schemas.microsoft.com/office/drawing/2015/9/8/chartex" xmlns:cx2="http://schemas.microsoft.com/office/drawing/2015/10/21/chartex" xmlns:cx3="http://schemas.microsoft.com/office/drawing/2016/5/9/chartex" xmlns:cx4="http://schemas.microsoft.com/office/drawing/2016/5/10/chartex" xmlns:cx5="http://schemas.microsoft.com/office/drawing/2016/5/11/chartex" xmlns:cx6="http://schemas.microsoft.com/office/drawing/2016/5/12/chartex" xmlns:cx7="http://schemas.microsoft.com/office/drawing/2016/5/13/chartex" xmlns:cx8="http://schemas.microsoft.com/office/drawing/2016/5/14/chartex" xmlns:mc="http://schemas.openxmlformats.org/markup-compatibility/2006" xmlns:aink="http://schemas.microsoft.com/office/drawing/2016/ink" xmlns:am3d="http://schemas.microsoft.com/office/drawing/2017/model3d" xmlns:o="urn:schemas-microsoft-com:office:office" xmlns:oel="http://schemas.microsoft.com/office/2019/extlst" xmlns:r="http://schemas.openxmlformats.org/officeDocument/2006/relationships" xmlns:m="http://schemas.openxmlformats.org/officeDocument/2006/math" xmlns:v="urn:schemas-microsoft-com:vml" xmlns:wp14="http://schemas.microsoft.com/office/word/2010/wordprocessingDrawing" xmlns:wp="http://schemas.openxmlformats.org/drawingml/2006/wordprocessingDrawing" xmlns:w10="urn:schemas-microsoft-com:office:word" xmlns:w="http://schemas.openxmlformats.org/wordprocessingml/2006/main" xmlns:w14="http://schemas.microsoft.com/office/word/2010/wordml" xmlns:w15="http://schemas.microsoft.com/office/word/2012/wordml" xmlns:w16cex="http://schemas.microsoft.com/office/word/2018/wordml/cex" xmlns:w16cid="http://schemas.microsoft.com/office/word/2016/wordml/cid" xmlns:w16="http://schemas.microsoft.com/office/word/2018/wordml" xmlns:w16sdtdh="http://schemas.microsoft.com/office/word/2020/wordml/sdtdatahash" xmlns:w16se="http://schemas.microsoft.com/office/word/2015/wordml/symex" xmlns:wpg="http://schemas.microsoft.com/office/word/2010/wordprocessingGroup" xmlns:wpi="http://schemas.microsoft.com/office/word/2010/wordprocessingInk" xmlns:wne="http://schemas.microsoft.com/office/word/2006/wordml" xmlns:wps="http://schemas.microsoft.com/office/word/2010/wordprocessingShape" mc:Ignorable="w14 w15 w16se w16cid w16 w16cex w16sdtdh wp14">
   <w:footnote w:type="separator" w:id="-1">
     <w:p>
       <w:r>
@@ -720,7 +791,17 @@
 </file>
 
 <file path=word/header1.xml><?xml version="1.0" encoding="utf-8"?>
-<w:hdr xmlns:wpc="http://schemas.microsoft.com/office/word/2010/wordprocessingCanvas" xmlns:cx="http://schemas.microsoft.com/office/drawing/2014/chartex" xmlns:cx1="http://schemas.microsoft.com/office/drawing/2015/9/8/chartex" xmlns:mc="http://schemas.openxmlformats.org/markup-compatibility/2006" xmlns:o="urn:schemas-microsoft-com:office:office" xmlns:r="http://schemas.openxmlformats.org/officeDocument/2006/relationships" xmlns:m="http://schemas.openxmlformats.org/officeDocument/2006/math" xmlns:v="urn:schemas-microsoft-com:vml" xmlns:wp14="http://schemas.microsoft.com/office/word/2010/wordprocessingDrawing" xmlns:wp="http://schemas.openxmlformats.org/drawingml/2006/wordprocessingDrawing" xmlns:w10="urn:schemas-microsoft-com:office:word" xmlns:w="http://schemas.openxmlformats.org/wordprocessingml/2006/main" xmlns:w14="http://schemas.microsoft.com/office/word/2010/wordml" xmlns:w15="http://schemas.microsoft.com/office/word/2012/wordml" xmlns:w16se="http://schemas.microsoft.com/office/word/2015/wordml/symex" xmlns:wpg="http://schemas.microsoft.com/office/word/2010/wordprocessingGroup" xmlns:wpi="http://schemas.microsoft.com/office/word/2010/wordprocessingInk" xmlns:wne="http://schemas.microsoft.com/office/word/2006/wordml" xmlns:wps="http://schemas.microsoft.com/office/word/2010/wordprocessingShape" mc:Ignorable="w14 w15 w16se wp14">
+<w:hdr xmlns:wpc="http://schemas.microsoft.com/office/word/2010/wordprocessingCanvas" xmlns:cx="http://schemas.microsoft.com/office/drawing/2014/chartex" xmlns:cx1="http://schemas.microsoft.com/office/drawing/2015/9/8/chartex" xmlns:cx2="http://schemas.microsoft.com/office/drawing/2015/10/21/chartex" xmlns:cx3="http://schemas.microsoft.com/office/drawing/2016/5/9/chartex" xmlns:cx4="http://schemas.microsoft.com/office/drawing/2016/5/10/chartex" xmlns:cx5="http://schemas.microsoft.com/office/drawing/2016/5/11/chartex" xmlns:cx6="http://schemas.microsoft.com/office/drawing/2016/5/12/chartex" xmlns:cx7="http://schemas.microsoft.com/office/drawing/2016/5/13/chartex" xmlns:cx8="http://schemas.microsoft.com/office/drawing/2016/5/14/chartex" xmlns:mc="http://schemas.openxmlformats.org/markup-compatibility/2006" xmlns:aink="http://schemas.microsoft.com/office/drawing/2016/ink" xmlns:am3d="http://schemas.microsoft.com/office/drawing/2017/model3d" xmlns:o="urn:schemas-microsoft-com:office:office" xmlns:oel="http://schemas.microsoft.com/office/2019/extlst" xmlns:r="http://schemas.openxmlformats.org/officeDocument/2006/relationships" xmlns:m="http://schemas.openxmlformats.org/officeDocument/2006/math" xmlns:v="urn:schemas-microsoft-com:vml" xmlns:wp14="http://schemas.microsoft.com/office/word/2010/wordprocessingDrawing" xmlns:wp="http://schemas.openxmlformats.org/drawingml/2006/wordprocessingDrawing" xmlns:w10="urn:schemas-microsoft-com:office:word" xmlns:w="http://schemas.openxmlformats.org/wordprocessingml/2006/main" xmlns:w14="http://schemas.microsoft.com/office/word/2010/wordml" xmlns:w15="http://schemas.microsoft.com/office/word/2012/wordml" xmlns:w16cex="http://schemas.microsoft.com/office/word/2018/wordml/cex" xmlns:w16cid="http://schemas.microsoft.com/office/word/2016/wordml/cid" xmlns:w16="http://schemas.microsoft.com/office/word/2018/wordml" xmlns:w16sdtdh="http://schemas.microsoft.com/office/word/2020/wordml/sdtdatahash" xmlns:w16se="http://schemas.microsoft.com/office/word/2015/wordml/symex" xmlns:wpg="http://schemas.microsoft.com/office/word/2010/wordprocessingGroup" xmlns:wpi="http://schemas.microsoft.com/office/word/2010/wordprocessingInk" xmlns:wne="http://schemas.microsoft.com/office/word/2006/wordml" xmlns:wps="http://schemas.microsoft.com/office/word/2010/wordprocessingShape" mc:Ignorable="w14 w15 w16se w16cid w16 w16cex w16sdtdh wp14">
+  <w:p>
+    <w:pPr>
+      <w:pStyle w:val="Header"/>
+    </w:pPr>
+  </w:p>
+</w:hdr>
+</file>
+
+<file path=word/header2.xml><?xml version="1.0" encoding="utf-8"?>
+<w:hdr xmlns:wpc="http://schemas.microsoft.com/office/word/2010/wordprocessingCanvas" xmlns:cx="http://schemas.microsoft.com/office/drawing/2014/chartex" xmlns:cx1="http://schemas.microsoft.com/office/drawing/2015/9/8/chartex" xmlns:cx2="http://schemas.microsoft.com/office/drawing/2015/10/21/chartex" xmlns:cx3="http://schemas.microsoft.com/office/drawing/2016/5/9/chartex" xmlns:cx4="http://schemas.microsoft.com/office/drawing/2016/5/10/chartex" xmlns:cx5="http://schemas.microsoft.com/office/drawing/2016/5/11/chartex" xmlns:cx6="http://schemas.microsoft.com/office/drawing/2016/5/12/chartex" xmlns:cx7="http://schemas.microsoft.com/office/drawing/2016/5/13/chartex" xmlns:cx8="http://schemas.microsoft.com/office/drawing/2016/5/14/chartex" xmlns:mc="http://schemas.openxmlformats.org/markup-compatibility/2006" xmlns:aink="http://schemas.microsoft.com/office/drawing/2016/ink" xmlns:am3d="http://schemas.microsoft.com/office/drawing/2017/model3d" xmlns:o="urn:schemas-microsoft-com:office:office" xmlns:oel="http://schemas.microsoft.com/office/2019/extlst" xmlns:r="http://schemas.openxmlformats.org/officeDocument/2006/relationships" xmlns:m="http://schemas.openxmlformats.org/officeDocument/2006/math" xmlns:v="urn:schemas-microsoft-com:vml" xmlns:wp14="http://schemas.microsoft.com/office/word/2010/wordprocessingDrawing" xmlns:wp="http://schemas.openxmlformats.org/drawingml/2006/wordprocessingDrawing" xmlns:w10="urn:schemas-microsoft-com:office:word" xmlns:w="http://schemas.openxmlformats.org/wordprocessingml/2006/main" xmlns:w14="http://schemas.microsoft.com/office/word/2010/wordml" xmlns:w15="http://schemas.microsoft.com/office/word/2012/wordml" xmlns:w16cex="http://schemas.microsoft.com/office/word/2018/wordml/cex" xmlns:w16cid="http://schemas.microsoft.com/office/word/2016/wordml/cid" xmlns:w16="http://schemas.microsoft.com/office/word/2018/wordml" xmlns:w16sdtdh="http://schemas.microsoft.com/office/word/2020/wordml/sdtdatahash" xmlns:w16se="http://schemas.microsoft.com/office/word/2015/wordml/symex" xmlns:wpg="http://schemas.microsoft.com/office/word/2010/wordprocessingGroup" xmlns:wpi="http://schemas.microsoft.com/office/word/2010/wordprocessingInk" xmlns:wne="http://schemas.microsoft.com/office/word/2006/wordml" xmlns:wps="http://schemas.microsoft.com/office/word/2010/wordprocessingShape" mc:Ignorable="w14 w15 w16se w16cid w16 w16cex w16sdtdh wp14">
   <w:sdt>
     <w:sdtPr>
       <w:id w:val="754789552"/>
@@ -782,89 +863,27 @@
 </w:hdr>
 </file>
 
-<file path=word/header2.xml><?xml version="1.0" encoding="utf-8"?>
-<w:hdr xmlns:wpc="http://schemas.microsoft.com/office/word/2010/wordprocessingCanvas" xmlns:cx="http://schemas.microsoft.com/office/drawing/2014/chartex" xmlns:cx1="http://schemas.microsoft.com/office/drawing/2015/9/8/chartex" xmlns:mc="http://schemas.openxmlformats.org/markup-compatibility/2006" xmlns:o="urn:schemas-microsoft-com:office:office" xmlns:r="http://schemas.openxmlformats.org/officeDocument/2006/relationships" xmlns:m="http://schemas.openxmlformats.org/officeDocument/2006/math" xmlns:v="urn:schemas-microsoft-com:vml" xmlns:wp14="http://schemas.microsoft.com/office/word/2010/wordprocessingDrawing" xmlns:wp="http://schemas.openxmlformats.org/drawingml/2006/wordprocessingDrawing" xmlns:w10="urn:schemas-microsoft-com:office:word" xmlns:w="http://schemas.openxmlformats.org/wordprocessingml/2006/main" xmlns:w14="http://schemas.microsoft.com/office/word/2010/wordml" xmlns:w15="http://schemas.microsoft.com/office/word/2012/wordml" xmlns:w16se="http://schemas.microsoft.com/office/word/2015/wordml/symex" xmlns:wpg="http://schemas.microsoft.com/office/word/2010/wordprocessingGroup" xmlns:wpi="http://schemas.microsoft.com/office/word/2010/wordprocessingInk" xmlns:wne="http://schemas.microsoft.com/office/word/2006/wordml" xmlns:wps="http://schemas.microsoft.com/office/word/2010/wordprocessingShape" mc:Ignorable="w14 w15 w16se wp14">
+<file path=word/header3.xml><?xml version="1.0" encoding="utf-8"?>
+<w:hdr xmlns:wpc="http://schemas.microsoft.com/office/word/2010/wordprocessingCanvas" xmlns:cx="http://schemas.microsoft.com/office/drawing/2014/chartex" xmlns:cx1="http://schemas.microsoft.com/office/drawing/2015/9/8/chartex" xmlns:cx2="http://schemas.microsoft.com/office/drawing/2015/10/21/chartex" xmlns:cx3="http://schemas.microsoft.com/office/drawing/2016/5/9/chartex" xmlns:cx4="http://schemas.microsoft.com/office/drawing/2016/5/10/chartex" xmlns:cx5="http://schemas.microsoft.com/office/drawing/2016/5/11/chartex" xmlns:cx6="http://schemas.microsoft.com/office/drawing/2016/5/12/chartex" xmlns:cx7="http://schemas.microsoft.com/office/drawing/2016/5/13/chartex" xmlns:cx8="http://schemas.microsoft.com/office/drawing/2016/5/14/chartex" xmlns:mc="http://schemas.openxmlformats.org/markup-compatibility/2006" xmlns:aink="http://schemas.microsoft.com/office/drawing/2016/ink" xmlns:am3d="http://schemas.microsoft.com/office/drawing/2017/model3d" xmlns:o="urn:schemas-microsoft-com:office:office" xmlns:oel="http://schemas.microsoft.com/office/2019/extlst" xmlns:r="http://schemas.openxmlformats.org/officeDocument/2006/relationships" xmlns:m="http://schemas.openxmlformats.org/officeDocument/2006/math" xmlns:v="urn:schemas-microsoft-com:vml" xmlns:wp14="http://schemas.microsoft.com/office/word/2010/wordprocessingDrawing" xmlns:wp="http://schemas.openxmlformats.org/drawingml/2006/wordprocessingDrawing" xmlns:w10="urn:schemas-microsoft-com:office:word" xmlns:w="http://schemas.openxmlformats.org/wordprocessingml/2006/main" xmlns:w14="http://schemas.microsoft.com/office/word/2010/wordml" xmlns:w15="http://schemas.microsoft.com/office/word/2012/wordml" xmlns:w16cex="http://schemas.microsoft.com/office/word/2018/wordml/cex" xmlns:w16cid="http://schemas.microsoft.com/office/word/2016/wordml/cid" xmlns:w16="http://schemas.microsoft.com/office/word/2018/wordml" xmlns:w16sdtdh="http://schemas.microsoft.com/office/word/2020/wordml/sdtdatahash" xmlns:w16se="http://schemas.microsoft.com/office/word/2015/wordml/symex" xmlns:wpg="http://schemas.microsoft.com/office/word/2010/wordprocessingGroup" xmlns:wpi="http://schemas.microsoft.com/office/word/2010/wordprocessingInk" xmlns:wne="http://schemas.microsoft.com/office/word/2006/wordml" xmlns:wps="http://schemas.microsoft.com/office/word/2010/wordprocessingShape" mc:Ignorable="w14 w15 w16se w16cid w16 w16cex w16sdtdh wp14">
   <w:p>
     <w:pPr>
-      <w:spacing w:after="0"/>
-      <w:ind w:left="2972" w:firstLine="720"/>
-      <w:jc w:val="right"/>
+      <w:ind w:right="-965"/>
+      <w:jc w:val="both"/>
       <w:rPr>
-        <w:rFonts w:ascii="Cambria" w:eastAsia="Calibri" w:hAnsi="Cambria" w:cs="Times New Roman"/>
-        <w:lang w:val="en-CA"/>
-      </w:rPr>
-    </w:pPr>
-  </w:p>
-  <w:p>
-    <w:pPr>
-      <w:spacing w:after="0"/>
-      <w:ind w:left="2972" w:firstLine="720"/>
-      <w:jc w:val="right"/>
-      <w:rPr>
-        <w:rFonts w:ascii="Cambria" w:eastAsia="Calibri" w:hAnsi="Cambria" w:cs="Times New Roman"/>
-        <w:lang w:val="en-CA"/>
-      </w:rPr>
-    </w:pPr>
-  </w:p>
-  <w:p>
-    <w:pPr>
-      <w:spacing w:after="0"/>
-      <w:ind w:left="2972" w:firstLine="720"/>
-      <w:jc w:val="right"/>
-      <w:rPr>
-        <w:rFonts w:ascii="Cambria" w:eastAsia="Calibri" w:hAnsi="Cambria" w:cs="Times New Roman"/>
-        <w:lang w:val="en-CA"/>
-      </w:rPr>
-    </w:pPr>
-  </w:p>
-  <w:p>
-    <w:pPr>
-      <w:spacing w:after="0"/>
-      <w:ind w:left="2972" w:firstLine="720"/>
-      <w:jc w:val="right"/>
-      <w:rPr>
-        <w:rFonts w:ascii="Cambria" w:eastAsia="Calibri" w:hAnsi="Cambria" w:cs="Times New Roman"/>
-        <w:lang w:val="en-CA"/>
+        <w:rFonts w:ascii="Cambria" w:eastAsia="Cambria" w:hAnsi="Cambria" w:cs="Times New Roman"/>
+        <w:lang w:val="en-CA" w:eastAsia="en-CA"/>
       </w:rPr>
     </w:pPr>
     <w:r>
       <w:rPr>
-        <w:rFonts w:ascii="Cambria" w:eastAsia="Calibri" w:hAnsi="Cambria" w:cs="Times New Roman"/>
-        <w:lang w:val="en-CA"/>
-      </w:rPr>
-      <w:t>NOT TO BE CITED WITHOUT PRIOR</w:t>
-    </w:r>
-  </w:p>
-  <w:p>
-    <w:pPr>
-      <w:tabs>
-        <w:tab w:val="right" w:pos="9360"/>
-      </w:tabs>
-      <w:spacing w:after="0"/>
-      <w:jc w:val="right"/>
-      <w:rPr>
-        <w:rFonts w:ascii="Cambria" w:eastAsia="Calibri" w:hAnsi="Cambria" w:cs="Times New Roman"/>
-        <w:lang w:val="en-CA"/>
-      </w:rPr>
-    </w:pPr>
-    <w:r>
-      <w:rPr>
-        <w:rFonts w:ascii="Cambria" w:eastAsia="Cambria" w:hAnsi="Cambria" w:cs="Times New Roman"/>
+        <w:rFonts w:ascii="Cambria" w:eastAsia="Cambria" w:hAnsi="Cambria" w:cs="Cambria"/>
         <w:noProof/>
       </w:rPr>
       <w:drawing>
-        <wp:anchor distT="0" distB="0" distL="114300" distR="114300" simplePos="0" relativeHeight="251659264" behindDoc="1" locked="0" layoutInCell="1" allowOverlap="1" wp14:anchorId="0BF45C6B" wp14:editId="388A262D">
-          <wp:simplePos x="0" y="0"/>
-          <wp:positionH relativeFrom="column">
-            <wp:posOffset>2566035</wp:posOffset>
-          </wp:positionH>
-          <wp:positionV relativeFrom="paragraph">
-            <wp:posOffset>46990</wp:posOffset>
-          </wp:positionV>
-          <wp:extent cx="594360" cy="594360"/>
-          <wp:effectExtent l="0" t="0" r="0" b="0"/>
-          <wp:wrapNone/>
-          <wp:docPr id="17" name="Imagen 7" descr="logo"/>
+        <wp:inline distT="0" distB="0" distL="0" distR="0" wp14:anchorId="26F0E9C4" wp14:editId="0C1E6A55">
+          <wp:extent cx="5943600" cy="925830"/>
+          <wp:effectExtent l="0" t="0" r="0" b="7620"/>
+          <wp:docPr id="2080663248" name="Picture 2" descr="A close-up of a logo&#10;&#10;Description automatically generated"/>
           <wp:cNvGraphicFramePr>
             <a:graphicFrameLocks xmlns:a="http://schemas.openxmlformats.org/drawingml/2006/main" noChangeAspect="1"/>
           </wp:cNvGraphicFramePr>
@@ -872,10 +891,8 @@
             <a:graphicData uri="http://schemas.openxmlformats.org/drawingml/2006/picture">
               <pic:pic xmlns:pic="http://schemas.openxmlformats.org/drawingml/2006/picture">
                 <pic:nvPicPr>
-                  <pic:cNvPr id="0" name="Imagen 7" descr="logo"/>
-                  <pic:cNvPicPr>
-                    <a:picLocks noChangeAspect="1" noChangeArrowheads="1"/>
-                  </pic:cNvPicPr>
+                  <pic:cNvPr id="1928806286" name="Picture 2" descr="A close-up of a logo&#10;&#10;Description automatically generated"/>
+                  <pic:cNvPicPr/>
                 </pic:nvPicPr>
                 <pic:blipFill>
                   <a:blip r:embed="rId1">
@@ -885,134 +902,101 @@
                       </a:ext>
                     </a:extLst>
                   </a:blip>
-                  <a:srcRect/>
                   <a:stretch>
                     <a:fillRect/>
                   </a:stretch>
                 </pic:blipFill>
-                <pic:spPr bwMode="auto">
+                <pic:spPr>
                   <a:xfrm>
                     <a:off x="0" y="0"/>
-                    <a:ext cx="594360" cy="594360"/>
+                    <a:ext cx="5943600" cy="925830"/>
                   </a:xfrm>
                   <a:prstGeom prst="rect">
                     <a:avLst/>
                   </a:prstGeom>
-                  <a:noFill/>
-                  <a:ln>
-                    <a:noFill/>
-                  </a:ln>
                 </pic:spPr>
               </pic:pic>
             </a:graphicData>
           </a:graphic>
-          <wp14:sizeRelH relativeFrom="page">
-            <wp14:pctWidth>0</wp14:pctWidth>
-          </wp14:sizeRelH>
-          <wp14:sizeRelV relativeFrom="page">
-            <wp14:pctHeight>0</wp14:pctHeight>
-          </wp14:sizeRelV>
-        </wp:anchor>
+        </wp:inline>
       </w:drawing>
-    </w:r>
-    <w:r>
-      <w:rPr>
-        <w:rFonts w:ascii="Cambria" w:eastAsia="Calibri" w:hAnsi="Cambria" w:cs="Times New Roman"/>
-        <w:lang w:val="en-CA"/>
-      </w:rPr>
-      <w:tab/>
-      <w:t>REFERENCE TO THE AUTHOR(S)</w:t>
     </w:r>
   </w:p>
   <w:p>
     <w:pPr>
-      <w:spacing w:after="120"/>
-      <w:ind w:left="5846"/>
-      <w:jc w:val="both"/>
+      <w:tabs>
+        <w:tab w:val="left" w:pos="6570"/>
+      </w:tabs>
+      <w:autoSpaceDE w:val="0"/>
+      <w:autoSpaceDN w:val="0"/>
+      <w:adjustRightInd w:val="0"/>
+      <w:spacing w:before="120" w:after="240"/>
+      <w:ind w:right="-270" w:hanging="180"/>
+      <w:jc w:val="center"/>
       <w:rPr>
-        <w:rFonts w:ascii="Cambria" w:eastAsia="Cambria" w:hAnsi="Cambria" w:cs="Times New Roman"/>
-        <w:lang w:val="en-CA" w:eastAsia="es-ES"/>
-      </w:rPr>
-    </w:pPr>
-  </w:p>
-  <w:p>
-    <w:pPr>
-      <w:tabs>
-        <w:tab w:val="left" w:pos="2070"/>
-        <w:tab w:val="left" w:pos="5130"/>
-        <w:tab w:val="right" w:pos="8504"/>
-      </w:tabs>
-      <w:spacing w:after="120"/>
-      <w:ind w:right="-965"/>
-      <w:jc w:val="both"/>
-      <w:rPr>
-        <w:rFonts w:ascii="Cambria" w:eastAsia="Calibri" w:hAnsi="Cambria" w:cs="Times New Roman"/>
-        <w:lang w:val="en-CA"/>
+        <w:rFonts w:ascii="Cambria" w:eastAsia="Calibri" w:hAnsi="Cambria"/>
+        <w:bCs/>
+        <w:color w:val="000000"/>
+        <w:sz w:val="20"/>
+        <w:szCs w:val="20"/>
+        <w:lang w:val="pt-PT" w:eastAsia="en-CA"/>
       </w:rPr>
     </w:pPr>
     <w:r>
       <w:rPr>
-        <w:rFonts w:ascii="Cambria" w:eastAsia="Calibri" w:hAnsi="Cambria" w:cs="Times New Roman"/>
-        <w:lang w:val="en-CA"/>
+        <w:rFonts w:ascii="Cambria" w:eastAsia="Calibri" w:hAnsi="Cambria"/>
+        <w:bCs/>
+        <w:color w:val="000000"/>
+        <w:sz w:val="20"/>
+        <w:szCs w:val="20"/>
+        <w:lang w:val="pt-PT" w:eastAsia="en-CA"/>
       </w:rPr>
-      <w:tab/>
-      <w:t>Northwest Atlantic                            Fisheries Organization</w:t>
-    </w:r>
-  </w:p>
-  <w:p>
-    <w:pPr>
-      <w:ind w:left="-634" w:right="-965"/>
-      <w:jc w:val="both"/>
-      <w:rPr>
-        <w:rFonts w:ascii="Cambria" w:eastAsia="Cambria" w:hAnsi="Cambria" w:cs="Times New Roman"/>
-        <w:lang w:val="en-CA" w:eastAsia="en-CA"/>
-      </w:rPr>
-    </w:pPr>
-  </w:p>
-  <w:p>
-    <w:pPr>
-      <w:keepNext/>
-      <w:tabs>
-        <w:tab w:val="left" w:pos="720"/>
-        <w:tab w:val="right" w:pos="9180"/>
-      </w:tabs>
-      <w:spacing w:after="120"/>
-      <w:jc w:val="both"/>
-      <w:outlineLvl w:val="0"/>
-      <w:rPr>
-        <w:rFonts w:ascii="Cambria" w:eastAsia="Cambria" w:hAnsi="Cambria" w:cs="Times New Roman"/>
-        <w:b/>
-        <w:snapToGrid w:val="0"/>
-        <w:lang w:val="fr-FR" w:eastAsia="es-ES"/>
-      </w:rPr>
-    </w:pPr>
-    <w:r>
-      <w:rPr>
-        <w:rFonts w:ascii="Cambria" w:eastAsia="Cambria" w:hAnsi="Cambria" w:cs="Times New Roman"/>
-        <w:b/>
-        <w:snapToGrid w:val="0"/>
-        <w:lang w:val="en-CA" w:eastAsia="es-ES"/>
-      </w:rPr>
-      <w:t xml:space="preserve">Serial No. </w:t>
+      <w:t>Serial No. N</w:t>
     </w:r>
     <w:r>
       <w:rPr>
-        <w:rFonts w:ascii="Cambria" w:eastAsia="Cambria" w:hAnsi="Cambria" w:cs="Times New Roman"/>
-        <w:b/>
-        <w:snapToGrid w:val="0"/>
-        <w:lang w:val="fr-FR" w:eastAsia="es-ES"/>
+        <w:rFonts w:ascii="Cambria" w:eastAsia="Calibri" w:hAnsi="Cambria"/>
+        <w:bCs/>
+        <w:color w:val="000000"/>
+        <w:sz w:val="20"/>
+        <w:szCs w:val="20"/>
+        <w:lang w:val="pt-PT" w:eastAsia="en-CA"/>
       </w:rPr>
-      <w:t>NXXX</w:t>
+      <w:t>XXXX</w:t>
     </w:r>
     <w:r>
       <w:rPr>
-        <w:rFonts w:ascii="Cambria" w:eastAsia="Cambria" w:hAnsi="Cambria" w:cs="Times New Roman"/>
-        <w:b/>
-        <w:snapToGrid w:val="0"/>
-        <w:lang w:val="fr-FR" w:eastAsia="es-ES"/>
+        <w:rFonts w:ascii="Cambria" w:eastAsia="Calibri" w:hAnsi="Cambria"/>
+        <w:bCs/>
+        <w:color w:val="000000"/>
+        <w:sz w:val="20"/>
+        <w:szCs w:val="20"/>
+        <w:lang w:val="pt-PT" w:eastAsia="en-CA"/>
       </w:rPr>
       <w:tab/>
-      <w:t>NAFO SCR Doc. XX-XXX</w:t>
+    </w:r>
+    <w:r>
+      <w:rPr>
+        <w:rFonts w:ascii="Cambria" w:eastAsia="Calibri" w:hAnsi="Cambria"/>
+        <w:bCs/>
+        <w:color w:val="000000"/>
+        <w:sz w:val="20"/>
+        <w:szCs w:val="20"/>
+        <w:lang w:val="pt-PT" w:eastAsia="en-CA"/>
+      </w:rPr>
+      <w:tab/>
+      <w:t>NAFO SCR Doc. 25/</w:t>
+    </w:r>
+    <w:r>
+      <w:rPr>
+        <w:rFonts w:ascii="Cambria" w:eastAsia="Calibri" w:hAnsi="Cambria"/>
+        <w:bCs/>
+        <w:color w:val="000000"/>
+        <w:sz w:val="20"/>
+        <w:szCs w:val="20"/>
+        <w:lang w:val="pt-PT" w:eastAsia="en-CA"/>
+      </w:rPr>
+      <w:t>XX</w:t>
     </w:r>
   </w:p>
   <w:p>
@@ -1029,7 +1013,9 @@
         <w:rFonts w:ascii="Cambria" w:eastAsia="Cambria" w:hAnsi="Cambria" w:cs="Times New Roman"/>
         <w:b/>
         <w:snapToGrid w:val="0"/>
-        <w:lang w:val="fr-FR" w:eastAsia="es-ES"/>
+        <w:sz w:val="20"/>
+        <w:szCs w:val="20"/>
+        <w:lang w:val="pt-PT" w:eastAsia="es-ES"/>
       </w:rPr>
     </w:pPr>
   </w:p>
@@ -1051,8 +1037,10 @@
         <w:b/>
         <w:bCs/>
         <w:snapToGrid w:val="0"/>
+        <w:sz w:val="20"/>
+        <w:szCs w:val="20"/>
         <w:u w:val="single"/>
-        <w:lang w:val="en-CA" w:eastAsia="es-ES"/>
+        <w:lang w:eastAsia="es-ES"/>
       </w:rPr>
     </w:pPr>
     <w:r>
@@ -1061,10 +1049,51 @@
         <w:b/>
         <w:bCs/>
         <w:snapToGrid w:val="0"/>
+        <w:sz w:val="20"/>
+        <w:szCs w:val="20"/>
         <w:u w:val="single"/>
-        <w:lang w:val="en-CA" w:eastAsia="es-ES"/>
+        <w:lang w:eastAsia="es-ES"/>
       </w:rPr>
-      <w:t>SCIENTIFIC COUNCIL MEETING – XXXX XXXX</w:t>
+      <w:t>SCIENTIFIC COUNCIL MEETING –</w:t>
+    </w:r>
+    <w:r>
+      <w:rPr>
+        <w:rFonts w:ascii="Cambria" w:eastAsia="Cambria" w:hAnsi="Cambria" w:cs="Times New Roman"/>
+        <w:b/>
+        <w:bCs/>
+        <w:snapToGrid w:val="0"/>
+        <w:sz w:val="20"/>
+        <w:szCs w:val="20"/>
+        <w:u w:val="single"/>
+        <w:lang w:eastAsia="es-ES"/>
+      </w:rPr>
+      <w:t>XXX</w:t>
+    </w:r>
+    <w:r>
+      <w:rPr>
+        <w:rFonts w:ascii="Cambria" w:eastAsia="Cambria" w:hAnsi="Cambria" w:cs="Times New Roman"/>
+        <w:b/>
+        <w:bCs/>
+        <w:snapToGrid w:val="0"/>
+        <w:sz w:val="20"/>
+        <w:szCs w:val="20"/>
+        <w:u w:val="single"/>
+        <w:lang w:eastAsia="es-ES"/>
+      </w:rPr>
+      <w:t xml:space="preserve"> </w:t>
+    </w:r>
+    <w:r>
+      <w:rPr>
+        <w:rFonts w:ascii="Cambria" w:eastAsia="Cambria" w:hAnsi="Cambria" w:cs="Times New Roman"/>
+        <w:b/>
+        <w:bCs/>
+        <w:snapToGrid w:val="0"/>
+        <w:sz w:val="20"/>
+        <w:szCs w:val="20"/>
+        <w:u w:val="single"/>
+        <w:lang w:eastAsia="es-ES"/>
+      </w:rPr>
+      <w:t>XXXX</w:t>
     </w:r>
   </w:p>
   <w:p>
@@ -1076,7 +1105,7 @@
 </file>
 
 <file path=word/numbering.xml><?xml version="1.0" encoding="utf-8"?>
-<w:numbering xmlns:wpc="http://schemas.microsoft.com/office/word/2010/wordprocessingCanvas" xmlns:cx="http://schemas.microsoft.com/office/drawing/2014/chartex" xmlns:cx1="http://schemas.microsoft.com/office/drawing/2015/9/8/chartex" xmlns:mc="http://schemas.openxmlformats.org/markup-compatibility/2006" xmlns:o="urn:schemas-microsoft-com:office:office" xmlns:r="http://schemas.openxmlformats.org/officeDocument/2006/relationships" xmlns:m="http://schemas.openxmlformats.org/officeDocument/2006/math" xmlns:v="urn:schemas-microsoft-com:vml" xmlns:wp14="http://schemas.microsoft.com/office/word/2010/wordprocessingDrawing" xmlns:wp="http://schemas.openxmlformats.org/drawingml/2006/wordprocessingDrawing" xmlns:w10="urn:schemas-microsoft-com:office:word" xmlns:w="http://schemas.openxmlformats.org/wordprocessingml/2006/main" xmlns:w14="http://schemas.microsoft.com/office/word/2010/wordml" xmlns:w15="http://schemas.microsoft.com/office/word/2012/wordml" xmlns:w16se="http://schemas.microsoft.com/office/word/2015/wordml/symex" xmlns:wpg="http://schemas.microsoft.com/office/word/2010/wordprocessingGroup" xmlns:wpi="http://schemas.microsoft.com/office/word/2010/wordprocessingInk" xmlns:wne="http://schemas.microsoft.com/office/word/2006/wordml" xmlns:wps="http://schemas.microsoft.com/office/word/2010/wordprocessingShape" mc:Ignorable="w14 w15 w16se wp14">
+<w:numbering xmlns:wpc="http://schemas.microsoft.com/office/word/2010/wordprocessingCanvas" xmlns:cx="http://schemas.microsoft.com/office/drawing/2014/chartex" xmlns:cx1="http://schemas.microsoft.com/office/drawing/2015/9/8/chartex" xmlns:cx2="http://schemas.microsoft.com/office/drawing/2015/10/21/chartex" xmlns:cx3="http://schemas.microsoft.com/office/drawing/2016/5/9/chartex" xmlns:cx4="http://schemas.microsoft.com/office/drawing/2016/5/10/chartex" xmlns:cx5="http://schemas.microsoft.com/office/drawing/2016/5/11/chartex" xmlns:cx6="http://schemas.microsoft.com/office/drawing/2016/5/12/chartex" xmlns:cx7="http://schemas.microsoft.com/office/drawing/2016/5/13/chartex" xmlns:cx8="http://schemas.microsoft.com/office/drawing/2016/5/14/chartex" xmlns:mc="http://schemas.openxmlformats.org/markup-compatibility/2006" xmlns:aink="http://schemas.microsoft.com/office/drawing/2016/ink" xmlns:am3d="http://schemas.microsoft.com/office/drawing/2017/model3d" xmlns:o="urn:schemas-microsoft-com:office:office" xmlns:oel="http://schemas.microsoft.com/office/2019/extlst" xmlns:r="http://schemas.openxmlformats.org/officeDocument/2006/relationships" xmlns:m="http://schemas.openxmlformats.org/officeDocument/2006/math" xmlns:v="urn:schemas-microsoft-com:vml" xmlns:wp14="http://schemas.microsoft.com/office/word/2010/wordprocessingDrawing" xmlns:wp="http://schemas.openxmlformats.org/drawingml/2006/wordprocessingDrawing" xmlns:w10="urn:schemas-microsoft-com:office:word" xmlns:w="http://schemas.openxmlformats.org/wordprocessingml/2006/main" xmlns:w14="http://schemas.microsoft.com/office/word/2010/wordml" xmlns:w15="http://schemas.microsoft.com/office/word/2012/wordml" xmlns:w16cex="http://schemas.microsoft.com/office/word/2018/wordml/cex" xmlns:w16cid="http://schemas.microsoft.com/office/word/2016/wordml/cid" xmlns:w16="http://schemas.microsoft.com/office/word/2018/wordml" xmlns:w16sdtdh="http://schemas.microsoft.com/office/word/2020/wordml/sdtdatahash" xmlns:w16se="http://schemas.microsoft.com/office/word/2015/wordml/symex" xmlns:wpg="http://schemas.microsoft.com/office/word/2010/wordprocessingGroup" xmlns:wpi="http://schemas.microsoft.com/office/word/2010/wordprocessingInk" xmlns:wne="http://schemas.microsoft.com/office/word/2006/wordml" xmlns:wps="http://schemas.microsoft.com/office/word/2010/wordprocessingShape" mc:Ignorable="w14 w15 w16se w16cid w16 w16cex w16sdtdh wp14">
   <w:abstractNum w:abstractNumId="0" w15:restartNumberingAfterBreak="0">
     <w:nsid w:val="B7761B05"/>
     <w:multiLevelType w:val="multilevel"/>
@@ -1946,62 +1975,62 @@
       </w:pPr>
     </w:lvl>
   </w:abstractNum>
-  <w:num w:numId="1">
+  <w:num w:numId="1" w16cid:durableId="813066813">
     <w:abstractNumId w:val="1"/>
   </w:num>
-  <w:num w:numId="2">
+  <w:num w:numId="2" w16cid:durableId="145248585">
     <w:abstractNumId w:val="0"/>
   </w:num>
-  <w:num w:numId="3">
+  <w:num w:numId="3" w16cid:durableId="2054647060">
     <w:abstractNumId w:val="14"/>
   </w:num>
-  <w:num w:numId="4">
+  <w:num w:numId="4" w16cid:durableId="60838109">
     <w:abstractNumId w:val="13"/>
   </w:num>
-  <w:num w:numId="5">
+  <w:num w:numId="5" w16cid:durableId="878974020">
     <w:abstractNumId w:val="11"/>
   </w:num>
-  <w:num w:numId="6">
+  <w:num w:numId="6" w16cid:durableId="1409575677">
     <w:abstractNumId w:val="9"/>
   </w:num>
-  <w:num w:numId="7">
+  <w:num w:numId="7" w16cid:durableId="16665680">
     <w:abstractNumId w:val="8"/>
   </w:num>
-  <w:num w:numId="8">
+  <w:num w:numId="8" w16cid:durableId="994184007">
     <w:abstractNumId w:val="7"/>
   </w:num>
-  <w:num w:numId="9">
+  <w:num w:numId="9" w16cid:durableId="1624267742">
     <w:abstractNumId w:val="6"/>
   </w:num>
-  <w:num w:numId="10">
+  <w:num w:numId="10" w16cid:durableId="1259101397">
     <w:abstractNumId w:val="10"/>
   </w:num>
-  <w:num w:numId="11">
+  <w:num w:numId="11" w16cid:durableId="2106149118">
     <w:abstractNumId w:val="5"/>
   </w:num>
-  <w:num w:numId="12">
+  <w:num w:numId="12" w16cid:durableId="46076856">
     <w:abstractNumId w:val="4"/>
   </w:num>
-  <w:num w:numId="13">
+  <w:num w:numId="13" w16cid:durableId="260997096">
     <w:abstractNumId w:val="3"/>
   </w:num>
-  <w:num w:numId="14">
+  <w:num w:numId="14" w16cid:durableId="363094875">
     <w:abstractNumId w:val="2"/>
   </w:num>
-  <w:num w:numId="15">
+  <w:num w:numId="15" w16cid:durableId="1565408665">
     <w:abstractNumId w:val="12"/>
   </w:num>
-  <w:num w:numId="16">
+  <w:num w:numId="16" w16cid:durableId="1890451667">
     <w:abstractNumId w:val="16"/>
   </w:num>
-  <w:num w:numId="17">
+  <w:num w:numId="17" w16cid:durableId="1009678339">
     <w:abstractNumId w:val="15"/>
   </w:num>
 </w:numbering>
 </file>
 
 <file path=word/styles.xml><?xml version="1.0" encoding="utf-8"?>
-<w:styles xmlns:mc="http://schemas.openxmlformats.org/markup-compatibility/2006" xmlns:r="http://schemas.openxmlformats.org/officeDocument/2006/relationships" xmlns:w="http://schemas.openxmlformats.org/wordprocessingml/2006/main" xmlns:w14="http://schemas.microsoft.com/office/word/2010/wordml" xmlns:w15="http://schemas.microsoft.com/office/word/2012/wordml" xmlns:w16se="http://schemas.microsoft.com/office/word/2015/wordml/symex" mc:Ignorable="w14 w15 w16se">
+<w:styles xmlns:mc="http://schemas.openxmlformats.org/markup-compatibility/2006" xmlns:r="http://schemas.openxmlformats.org/officeDocument/2006/relationships" xmlns:w="http://schemas.openxmlformats.org/wordprocessingml/2006/main" xmlns:w14="http://schemas.microsoft.com/office/word/2010/wordml" xmlns:w15="http://schemas.microsoft.com/office/word/2012/wordml" xmlns:w16cex="http://schemas.microsoft.com/office/word/2018/wordml/cex" xmlns:w16cid="http://schemas.microsoft.com/office/word/2016/wordml/cid" xmlns:w16="http://schemas.microsoft.com/office/word/2018/wordml" xmlns:w16sdtdh="http://schemas.microsoft.com/office/word/2020/wordml/sdtdatahash" xmlns:w16se="http://schemas.microsoft.com/office/word/2015/wordml/symex" mc:Ignorable="w14 w15 w16se w16cid w16 w16cex w16sdtdh">
   <w:docDefaults>
     <w:rPrDefault>
       <w:rPr>
@@ -2017,7 +2046,7 @@
       </w:pPr>
     </w:pPrDefault>
   </w:docDefaults>
-  <w:latentStyles w:defLockedState="0" w:defUIPriority="0" w:defSemiHidden="0" w:defUnhideWhenUsed="0" w:defQFormat="0" w:count="371">
+  <w:latentStyles w:defLockedState="0" w:defUIPriority="0" w:defSemiHidden="0" w:defUnhideWhenUsed="0" w:defQFormat="0" w:count="376">
     <w:lsdException w:name="Normal" w:qFormat="1"/>
     <w:lsdException w:name="heading 1" w:uiPriority="9" w:qFormat="1"/>
     <w:lsdException w:name="heading 2" w:uiPriority="9" w:qFormat="1"/>
@@ -2380,6 +2409,11 @@
     <w:lsdException w:name="List Table 5 Dark Accent 6" w:uiPriority="50"/>
     <w:lsdException w:name="List Table 6 Colorful Accent 6" w:uiPriority="51"/>
     <w:lsdException w:name="List Table 7 Colorful Accent 6" w:uiPriority="52"/>
+    <w:lsdException w:name="Mention" w:semiHidden="1" w:uiPriority="99" w:unhideWhenUsed="1"/>
+    <w:lsdException w:name="Smart Hyperlink" w:semiHidden="1" w:uiPriority="99" w:unhideWhenUsed="1"/>
+    <w:lsdException w:name="Hashtag" w:semiHidden="1" w:uiPriority="99" w:unhideWhenUsed="1"/>
+    <w:lsdException w:name="Unresolved Mention" w:semiHidden="1" w:uiPriority="99" w:unhideWhenUsed="1"/>
+    <w:lsdException w:name="Smart Link" w:semiHidden="1" w:uiPriority="99" w:unhideWhenUsed="1"/>
   </w:latentStyles>
   <w:style w:type="paragraph" w:default="1" w:styleId="Normal">
     <w:name w:val="Normal"/>
@@ -2628,7 +2662,7 @@
     <w:next w:val="BodyText"/>
     <w:link w:val="TitleChar"/>
     <w:qFormat/>
-    <w:rsid w:val="00E7345E"/>
+    <w:rsid w:val="0067544B"/>
     <w:pPr>
       <w:keepNext/>
       <w:keepLines/>
@@ -2690,7 +2724,7 @@
     <w:basedOn w:val="Normal"/>
     <w:next w:val="BodyText"/>
     <w:qFormat/>
-    <w:rsid w:val="00E7345E"/>
+    <w:rsid w:val="0067544B"/>
     <w:pPr>
       <w:keepNext/>
       <w:keepLines/>
@@ -3527,7 +3561,7 @@
     <w:name w:val="Title Char"/>
     <w:basedOn w:val="DefaultParagraphFont"/>
     <w:link w:val="Title"/>
-    <w:rsid w:val="00E7345E"/>
+    <w:rsid w:val="0067544B"/>
     <w:rPr>
       <w:rFonts w:eastAsiaTheme="majorEastAsia" w:cstheme="majorBidi"/>
       <w:b/>

</xml_diff>

<commit_message>
Refine template and add citation
</commit_message>
<xml_diff>
--- a/inst/docx/SCR_template.docx
+++ b/inst/docx/SCR_template.docx
@@ -18,6 +18,20 @@
     </w:p>
     <w:p>
       <w:pPr>
+        <w:pStyle w:val="AbstractTitle"/>
+        <w:rPr>
+          <w:lang w:val="en-CA"/>
+        </w:rPr>
+      </w:pPr>
+      <w:r>
+        <w:rPr>
+          <w:lang w:val="en-CA"/>
+        </w:rPr>
+        <w:t xml:space="preserve">Abstract </w:t>
+      </w:r>
+    </w:p>
+    <w:p>
+      <w:pPr>
         <w:pStyle w:val="Abstract"/>
         <w:rPr>
           <w:lang w:val="en-CA"/>
@@ -58,7 +72,7 @@
         <w:rPr>
           <w:lang w:val="en-CA"/>
         </w:rPr>
-        <w:t xml:space="preserve"> Heading 2 </w:t>
+        <w:t xml:space="preserve">Heading 2 </w:t>
       </w:r>
       <w:bookmarkEnd w:id="1"/>
     </w:p>
@@ -134,64 +148,16 @@
     </w:p>
     <w:p>
       <w:pPr>
-        <w:pStyle w:val="Heading7"/>
-        <w:rPr>
-          <w:lang w:val="en-CA"/>
-        </w:rPr>
-      </w:pPr>
-      <w:bookmarkStart w:id="6" w:name="heading-7"/>
+        <w:pStyle w:val="FirstParagraph"/>
+        <w:rPr>
+          <w:lang w:val="en-CA"/>
+        </w:rPr>
+      </w:pPr>
       <w:r>
         <w:rPr>
           <w:lang w:val="en-CA"/>
         </w:rPr>
-        <w:t xml:space="preserve"> Heading 7 </w:t>
-      </w:r>
-      <w:bookmarkEnd w:id="6"/>
-    </w:p>
-    <w:p>
-      <w:pPr>
-        <w:pStyle w:val="Heading8"/>
-        <w:rPr>
-          <w:lang w:val="en-CA"/>
-        </w:rPr>
-      </w:pPr>
-      <w:bookmarkStart w:id="7" w:name="heading-8"/>
-      <w:r>
-        <w:rPr>
-          <w:lang w:val="en-CA"/>
-        </w:rPr>
-        <w:t xml:space="preserve"> Heading 8 </w:t>
-      </w:r>
-      <w:bookmarkEnd w:id="7"/>
-    </w:p>
-    <w:p>
-      <w:pPr>
-        <w:pStyle w:val="Heading9"/>
-        <w:rPr>
-          <w:lang w:val="en-CA"/>
-        </w:rPr>
-      </w:pPr>
-      <w:bookmarkStart w:id="8" w:name="heading-9"/>
-      <w:r>
-        <w:rPr>
-          <w:lang w:val="en-CA"/>
-        </w:rPr>
-        <w:t xml:space="preserve"> Heading 9 </w:t>
-      </w:r>
-      <w:bookmarkEnd w:id="8"/>
-    </w:p>
-    <w:p>
-      <w:pPr>
-        <w:pStyle w:val="FirstParagraph"/>
-        <w:rPr>
-          <w:lang w:val="en-CA"/>
-        </w:rPr>
-      </w:pPr>
-      <w:r>
-        <w:rPr>
-          <w:lang w:val="en-CA"/>
-        </w:rPr>
-        <w:t xml:space="preserve"> First Paragraph. </w:t>
+        <w:t xml:space="preserve">First Paragraph. </w:t>
       </w:r>
     </w:p>
     <w:p>
@@ -417,7 +383,6 @@
         <w:rPr>
           <w:lang w:val="en-CA"/>
         </w:rPr>
-        <w:lastRenderedPageBreak/>
         <w:t xml:space="preserve"> Image Caption </w:t>
       </w:r>
     </w:p>
@@ -432,21 +397,7 @@
         <w:rPr>
           <w:lang w:val="en-CA"/>
         </w:rPr>
-        <w:t xml:space="preserve"> </w:t>
-      </w:r>
-      <w:proofErr w:type="spellStart"/>
-      <w:r>
-        <w:rPr>
-          <w:lang w:val="en-CA"/>
-        </w:rPr>
-        <w:t>DefinitionTerm</w:t>
-      </w:r>
-      <w:proofErr w:type="spellEnd"/>
-      <w:r>
-        <w:rPr>
-          <w:lang w:val="en-CA"/>
-        </w:rPr>
-        <w:t xml:space="preserve"> </w:t>
+        <w:t xml:space="preserve"> DefinitionTerm </w:t>
       </w:r>
     </w:p>
     <w:p>
@@ -474,21 +425,8 @@
         <w:rPr>
           <w:lang w:val="en-CA"/>
         </w:rPr>
-        <w:t xml:space="preserve"> </w:t>
-      </w:r>
-      <w:proofErr w:type="spellStart"/>
-      <w:r>
-        <w:rPr>
-          <w:lang w:val="en-CA"/>
-        </w:rPr>
-        <w:t>DefinitionTerm</w:t>
-      </w:r>
-      <w:proofErr w:type="spellEnd"/>
-      <w:r>
-        <w:rPr>
-          <w:lang w:val="en-CA"/>
-        </w:rPr>
-        <w:t xml:space="preserve"> </w:t>
+        <w:lastRenderedPageBreak/>
+        <w:t xml:space="preserve"> DefinitionTerm </w:t>
       </w:r>
     </w:p>
     <w:p>
@@ -571,7 +509,6 @@
     <w:sdtPr>
       <w:rPr>
         <w:rFonts w:ascii="Cambria" w:hAnsi="Cambria"/>
-        <w:sz w:val="20"/>
         <w:szCs w:val="20"/>
       </w:rPr>
       <w:id w:val="1244925548"/>
@@ -594,7 +531,6 @@
           <w:jc w:val="center"/>
           <w:rPr>
             <w:rFonts w:ascii="Cambria" w:hAnsi="Cambria"/>
-            <w:sz w:val="20"/>
             <w:szCs w:val="20"/>
           </w:rPr>
         </w:pPr>
@@ -666,7 +602,6 @@
     <w:sdtPr>
       <w:rPr>
         <w:rFonts w:ascii="Cambria" w:hAnsi="Cambria"/>
-        <w:sz w:val="20"/>
         <w:szCs w:val="20"/>
       </w:rPr>
       <w:id w:val="-241948835"/>
@@ -689,7 +624,6 @@
           <w:jc w:val="center"/>
           <w:rPr>
             <w:rFonts w:ascii="Cambria" w:hAnsi="Cambria"/>
-            <w:sz w:val="20"/>
             <w:szCs w:val="20"/>
           </w:rPr>
         </w:pPr>
@@ -937,7 +871,6 @@
         <w:rFonts w:ascii="Cambria" w:eastAsia="Calibri" w:hAnsi="Cambria"/>
         <w:bCs/>
         <w:color w:val="000000"/>
-        <w:sz w:val="20"/>
         <w:szCs w:val="20"/>
         <w:lang w:val="pt-PT" w:eastAsia="en-CA"/>
       </w:rPr>
@@ -947,7 +880,6 @@
         <w:rFonts w:ascii="Cambria" w:eastAsia="Calibri" w:hAnsi="Cambria"/>
         <w:bCs/>
         <w:color w:val="000000"/>
-        <w:sz w:val="20"/>
         <w:szCs w:val="20"/>
         <w:lang w:val="pt-PT" w:eastAsia="en-CA"/>
       </w:rPr>
@@ -958,7 +890,6 @@
         <w:rFonts w:ascii="Cambria" w:eastAsia="Calibri" w:hAnsi="Cambria"/>
         <w:bCs/>
         <w:color w:val="000000"/>
-        <w:sz w:val="20"/>
         <w:szCs w:val="20"/>
         <w:lang w:val="pt-PT" w:eastAsia="en-CA"/>
       </w:rPr>
@@ -969,7 +900,6 @@
         <w:rFonts w:ascii="Cambria" w:eastAsia="Calibri" w:hAnsi="Cambria"/>
         <w:bCs/>
         <w:color w:val="000000"/>
-        <w:sz w:val="20"/>
         <w:szCs w:val="20"/>
         <w:lang w:val="pt-PT" w:eastAsia="en-CA"/>
       </w:rPr>
@@ -980,19 +910,37 @@
         <w:rFonts w:ascii="Cambria" w:eastAsia="Calibri" w:hAnsi="Cambria"/>
         <w:bCs/>
         <w:color w:val="000000"/>
-        <w:sz w:val="20"/>
         <w:szCs w:val="20"/>
         <w:lang w:val="pt-PT" w:eastAsia="en-CA"/>
       </w:rPr>
       <w:tab/>
-      <w:t>NAFO SCR Doc. 25/</w:t>
+      <w:t xml:space="preserve">NAFO SCR Doc. </w:t>
     </w:r>
     <w:r>
       <w:rPr>
         <w:rFonts w:ascii="Cambria" w:eastAsia="Calibri" w:hAnsi="Cambria"/>
         <w:bCs/>
         <w:color w:val="000000"/>
-        <w:sz w:val="20"/>
+        <w:szCs w:val="20"/>
+        <w:lang w:val="pt-PT" w:eastAsia="en-CA"/>
+      </w:rPr>
+      <w:t>XX</w:t>
+    </w:r>
+    <w:r>
+      <w:rPr>
+        <w:rFonts w:ascii="Cambria" w:eastAsia="Calibri" w:hAnsi="Cambria"/>
+        <w:bCs/>
+        <w:color w:val="000000"/>
+        <w:szCs w:val="20"/>
+        <w:lang w:val="pt-PT" w:eastAsia="en-CA"/>
+      </w:rPr>
+      <w:t>/</w:t>
+    </w:r>
+    <w:r>
+      <w:rPr>
+        <w:rFonts w:ascii="Cambria" w:eastAsia="Calibri" w:hAnsi="Cambria"/>
+        <w:bCs/>
+        <w:color w:val="000000"/>
         <w:szCs w:val="20"/>
         <w:lang w:val="pt-PT" w:eastAsia="en-CA"/>
       </w:rPr>
@@ -1013,7 +961,6 @@
         <w:rFonts w:ascii="Cambria" w:eastAsia="Cambria" w:hAnsi="Cambria" w:cs="Times New Roman"/>
         <w:b/>
         <w:snapToGrid w:val="0"/>
-        <w:sz w:val="20"/>
         <w:szCs w:val="20"/>
         <w:lang w:val="pt-PT" w:eastAsia="es-ES"/>
       </w:rPr>
@@ -1037,7 +984,6 @@
         <w:b/>
         <w:bCs/>
         <w:snapToGrid w:val="0"/>
-        <w:sz w:val="20"/>
         <w:szCs w:val="20"/>
         <w:u w:val="single"/>
         <w:lang w:eastAsia="es-ES"/>
@@ -1049,7 +995,6 @@
         <w:b/>
         <w:bCs/>
         <w:snapToGrid w:val="0"/>
-        <w:sz w:val="20"/>
         <w:szCs w:val="20"/>
         <w:u w:val="single"/>
         <w:lang w:eastAsia="es-ES"/>
@@ -1062,7 +1007,6 @@
         <w:b/>
         <w:bCs/>
         <w:snapToGrid w:val="0"/>
-        <w:sz w:val="20"/>
         <w:szCs w:val="20"/>
         <w:u w:val="single"/>
         <w:lang w:eastAsia="es-ES"/>
@@ -1075,7 +1019,6 @@
         <w:b/>
         <w:bCs/>
         <w:snapToGrid w:val="0"/>
-        <w:sz w:val="20"/>
         <w:szCs w:val="20"/>
         <w:u w:val="single"/>
         <w:lang w:eastAsia="es-ES"/>
@@ -1088,7 +1031,6 @@
         <w:b/>
         <w:bCs/>
         <w:snapToGrid w:val="0"/>
-        <w:sz w:val="20"/>
         <w:szCs w:val="20"/>
         <w:u w:val="single"/>
         <w:lang w:eastAsia="es-ES"/>
@@ -2304,7 +2246,7 @@
     <w:lsdException w:name="Intense Reference" w:uiPriority="32"/>
     <w:lsdException w:name="Book Title" w:uiPriority="33"/>
     <w:lsdException w:name="Bibliography" w:qFormat="1"/>
-    <w:lsdException w:name="TOC Heading" w:uiPriority="39" w:qFormat="1"/>
+    <w:lsdException w:name="TOC Heading" w:uiPriority="39"/>
     <w:lsdException w:name="Plain Table 1" w:uiPriority="41"/>
     <w:lsdException w:name="Plain Table 2" w:uiPriority="42"/>
     <w:lsdException w:name="Plain Table 3" w:uiPriority="43"/>
@@ -2418,9 +2360,9 @@
   <w:style w:type="paragraph" w:default="1" w:styleId="Normal">
     <w:name w:val="Normal"/>
     <w:qFormat/>
-    <w:rsid w:val="008759BA"/>
-    <w:rPr>
-      <w:sz w:val="22"/>
+    <w:rsid w:val="00DF640D"/>
+    <w:rPr>
+      <w:sz w:val="20"/>
     </w:rPr>
   </w:style>
   <w:style w:type="paragraph" w:styleId="Heading1">
@@ -2474,7 +2416,7 @@
     <w:uiPriority w:val="9"/>
     <w:unhideWhenUsed/>
     <w:qFormat/>
-    <w:rsid w:val="00B73A2E"/>
+    <w:rsid w:val="003D5D87"/>
     <w:pPr>
       <w:keepNext/>
       <w:keepLines/>
@@ -2483,7 +2425,6 @@
     </w:pPr>
     <w:rPr>
       <w:rFonts w:eastAsiaTheme="majorEastAsia" w:cstheme="majorBidi"/>
-      <w:b/>
       <w:bCs/>
       <w:szCs w:val="22"/>
     </w:rPr>
@@ -2541,18 +2482,15 @@
     <w:uiPriority w:val="9"/>
     <w:semiHidden/>
     <w:unhideWhenUsed/>
-    <w:rsid w:val="00E7345E"/>
+    <w:rsid w:val="008F0E3C"/>
     <w:pPr>
       <w:spacing w:before="280" w:after="0" w:line="360" w:lineRule="auto"/>
       <w:outlineLvl w:val="6"/>
     </w:pPr>
     <w:rPr>
       <w:rFonts w:asciiTheme="majorHAnsi" w:eastAsiaTheme="majorEastAsia" w:hAnsiTheme="majorHAnsi" w:cstheme="majorBidi"/>
-      <w:b/>
       <w:bCs/>
-      <w:i/>
       <w:iCs/>
-      <w:sz w:val="20"/>
       <w:szCs w:val="20"/>
     </w:rPr>
   </w:style>
@@ -2632,7 +2570,7 @@
     <w:basedOn w:val="Normal"/>
     <w:link w:val="BodyTextChar"/>
     <w:qFormat/>
-    <w:rsid w:val="009A4DD1"/>
+    <w:rsid w:val="00DF640D"/>
     <w:pPr>
       <w:spacing w:before="180" w:after="180"/>
     </w:pPr>
@@ -2652,9 +2590,6 @@
     <w:pPr>
       <w:spacing w:before="40" w:after="40"/>
     </w:pPr>
-    <w:rPr>
-      <w:sz w:val="20"/>
-    </w:rPr>
   </w:style>
   <w:style w:type="paragraph" w:styleId="Title">
     <w:name w:val="Title"/>
@@ -2682,12 +2617,11 @@
     <w:next w:val="BodyText"/>
     <w:link w:val="SubtitleChar"/>
     <w:qFormat/>
-    <w:rsid w:val="00E7345E"/>
+    <w:rsid w:val="00DF640D"/>
     <w:pPr>
       <w:spacing w:before="240"/>
     </w:pPr>
     <w:rPr>
-      <w:sz w:val="30"/>
       <w:szCs w:val="30"/>
     </w:rPr>
   </w:style>
@@ -2695,28 +2629,28 @@
     <w:name w:val="Author"/>
     <w:next w:val="BodyText"/>
     <w:qFormat/>
-    <w:rsid w:val="00321CC1"/>
+    <w:rsid w:val="00DF640D"/>
     <w:pPr>
       <w:keepNext/>
       <w:keepLines/>
       <w:jc w:val="center"/>
     </w:pPr>
     <w:rPr>
-      <w:sz w:val="22"/>
+      <w:sz w:val="20"/>
     </w:rPr>
   </w:style>
   <w:style w:type="paragraph" w:styleId="Date">
     <w:name w:val="Date"/>
     <w:next w:val="BodyText"/>
     <w:qFormat/>
-    <w:rsid w:val="00321CC1"/>
+    <w:rsid w:val="00DF640D"/>
     <w:pPr>
       <w:keepNext/>
       <w:keepLines/>
       <w:jc w:val="center"/>
     </w:pPr>
     <w:rPr>
-      <w:sz w:val="22"/>
+      <w:sz w:val="20"/>
     </w:rPr>
   </w:style>
   <w:style w:type="paragraph" w:customStyle="1" w:styleId="Abstract">
@@ -2724,7 +2658,7 @@
     <w:basedOn w:val="Normal"/>
     <w:next w:val="BodyText"/>
     <w:qFormat/>
-    <w:rsid w:val="0067544B"/>
+    <w:rsid w:val="00DF640D"/>
     <w:pPr>
       <w:keepNext/>
       <w:keepLines/>
@@ -2738,7 +2672,7 @@
     <w:name w:val="Bibliography"/>
     <w:basedOn w:val="Normal"/>
     <w:qFormat/>
-    <w:rsid w:val="00913AA8"/>
+    <w:rsid w:val="00DF640D"/>
     <w:pPr>
       <w:spacing w:before="180" w:after="180"/>
       <w:ind w:left="720" w:hanging="720"/>
@@ -2758,7 +2692,6 @@
     <w:rPr>
       <w:rFonts w:asciiTheme="majorHAnsi" w:eastAsiaTheme="majorEastAsia" w:hAnsiTheme="majorHAnsi" w:cstheme="majorBidi"/>
       <w:bCs/>
-      <w:sz w:val="20"/>
       <w:szCs w:val="20"/>
     </w:rPr>
   </w:style>
@@ -2806,14 +2739,14 @@
     <w:name w:val="Table Caption"/>
     <w:basedOn w:val="Caption"/>
     <w:qFormat/>
-    <w:rsid w:val="00CE494B"/>
+    <w:rsid w:val="00DF640D"/>
     <w:pPr>
       <w:keepNext/>
       <w:spacing w:before="480" w:after="240"/>
     </w:pPr>
     <w:rPr>
       <w:b w:val="0"/>
-      <w:sz w:val="22"/>
+      <w:sz w:val="20"/>
       <w:lang w:val="fr-FR"/>
     </w:rPr>
   </w:style>
@@ -2821,13 +2754,13 @@
     <w:name w:val="Image Caption"/>
     <w:basedOn w:val="Caption"/>
     <w:qFormat/>
-    <w:rsid w:val="00C23D99"/>
+    <w:rsid w:val="00DF640D"/>
     <w:pPr>
       <w:spacing w:after="480"/>
     </w:pPr>
     <w:rPr>
       <w:b w:val="0"/>
-      <w:sz w:val="22"/>
+      <w:sz w:val="20"/>
       <w:lang w:val="fr-FR"/>
     </w:rPr>
   </w:style>
@@ -2842,6 +2775,7 @@
   <w:style w:type="paragraph" w:customStyle="1" w:styleId="FigurewithCaption">
     <w:name w:val="Figure with Caption"/>
     <w:basedOn w:val="Figure"/>
+    <w:rsid w:val="005F2237"/>
     <w:pPr>
       <w:keepNext/>
     </w:pPr>
@@ -2901,7 +2835,6 @@
     <w:next w:val="BodyText"/>
     <w:uiPriority w:val="39"/>
     <w:unhideWhenUsed/>
-    <w:qFormat/>
     <w:rsid w:val="00E7345E"/>
     <w:pPr>
       <w:spacing w:before="240" w:line="259" w:lineRule="auto"/>
@@ -3456,12 +3389,11 @@
     <w:basedOn w:val="DefaultParagraphFont"/>
     <w:link w:val="Heading3"/>
     <w:uiPriority w:val="9"/>
-    <w:rsid w:val="00B73A2E"/>
+    <w:rsid w:val="003D5D87"/>
     <w:rPr>
       <w:rFonts w:eastAsiaTheme="majorEastAsia" w:cstheme="majorBidi"/>
-      <w:b/>
       <w:bCs/>
-      <w:sz w:val="22"/>
+      <w:sz w:val="20"/>
       <w:szCs w:val="22"/>
     </w:rPr>
   </w:style>
@@ -3514,12 +3446,10 @@
     <w:link w:val="Heading7"/>
     <w:uiPriority w:val="9"/>
     <w:semiHidden/>
-    <w:rsid w:val="00E7345E"/>
+    <w:rsid w:val="008F0E3C"/>
     <w:rPr>
       <w:rFonts w:asciiTheme="majorHAnsi" w:eastAsiaTheme="majorEastAsia" w:hAnsiTheme="majorHAnsi" w:cstheme="majorBidi"/>
-      <w:b/>
       <w:bCs/>
-      <w:i/>
       <w:iCs/>
       <w:sz w:val="20"/>
       <w:szCs w:val="20"/>
@@ -3574,12 +3504,12 @@
     <w:name w:val="Subtitle Char"/>
     <w:basedOn w:val="DefaultParagraphFont"/>
     <w:link w:val="Subtitle"/>
-    <w:rsid w:val="00E7345E"/>
+    <w:rsid w:val="00DF640D"/>
     <w:rPr>
       <w:rFonts w:eastAsiaTheme="majorEastAsia" w:cstheme="majorBidi"/>
       <w:b/>
       <w:bCs/>
-      <w:sz w:val="30"/>
+      <w:sz w:val="20"/>
       <w:szCs w:val="30"/>
     </w:rPr>
   </w:style>
@@ -3662,7 +3592,6 @@
       <w:rFonts w:asciiTheme="majorHAnsi" w:eastAsiaTheme="majorEastAsia" w:hAnsiTheme="majorHAnsi" w:cstheme="majorBidi"/>
       <w:i/>
       <w:iCs/>
-      <w:sz w:val="20"/>
       <w:szCs w:val="20"/>
     </w:rPr>
   </w:style>
@@ -3739,9 +3668,9 @@
     <w:name w:val="Body Text Char"/>
     <w:basedOn w:val="DefaultParagraphFont"/>
     <w:link w:val="BodyText"/>
-    <w:rsid w:val="009A4DD1"/>
-    <w:rPr>
-      <w:sz w:val="22"/>
+    <w:rsid w:val="00DF640D"/>
+    <w:rPr>
+      <w:sz w:val="20"/>
     </w:rPr>
   </w:style>
   <w:style w:type="table" w:customStyle="1" w:styleId="Table">
@@ -3770,6 +3699,22 @@
         </w:tcBorders>
       </w:tcPr>
     </w:tblStylePr>
+  </w:style>
+  <w:style w:type="paragraph" w:customStyle="1" w:styleId="AbstractTitle">
+    <w:name w:val="Abstract Title"/>
+    <w:basedOn w:val="Normal"/>
+    <w:next w:val="Heading1"/>
+    <w:qFormat/>
+    <w:rsid w:val="005F2237"/>
+    <w:pPr>
+      <w:keepNext/>
+      <w:keepLines/>
+      <w:spacing w:before="300" w:after="0"/>
+    </w:pPr>
+    <w:rPr>
+      <w:b/>
+      <w:szCs w:val="20"/>
+    </w:rPr>
   </w:style>
 </w:styles>
 </file>

</xml_diff>